<commit_message>
Corregi algo estetico en el txt agregue el grafico y una especia de conclusion
</commit_message>
<xml_diff>
--- a/Informe.docx
+++ b/Informe.docx
@@ -154,8 +154,20 @@
           <w:szCs w:val="48"/>
           <w:lang w:val="es-419"/>
         </w:rPr>
-        <w:t>Daniel Ciolek</w:t>
-      </w:r>
+        <w:t xml:space="preserve">Daniel </w:t>
+      </w:r>
+      <w:proofErr w:type="spellStart"/>
+      <w:r>
+        <w:rPr>
+          <w:b/>
+          <w:bCs/>
+          <w:sz w:val="48"/>
+          <w:szCs w:val="48"/>
+          <w:lang w:val="es-419"/>
+        </w:rPr>
+        <w:t>Ciolek</w:t>
+      </w:r>
+      <w:proofErr w:type="spellEnd"/>
     </w:p>
     <w:p>
       <w:pPr>
@@ -180,8 +192,20 @@
           <w:szCs w:val="48"/>
           <w:lang w:val="es-419"/>
         </w:rPr>
-        <w:t>Pablo Terlisky</w:t>
-      </w:r>
+        <w:t xml:space="preserve">Pablo </w:t>
+      </w:r>
+      <w:proofErr w:type="spellStart"/>
+      <w:r>
+        <w:rPr>
+          <w:b/>
+          <w:bCs/>
+          <w:sz w:val="48"/>
+          <w:szCs w:val="48"/>
+          <w:lang w:val="es-419"/>
+        </w:rPr>
+        <w:t>Terlisky</w:t>
+      </w:r>
+      <w:proofErr w:type="spellEnd"/>
     </w:p>
     <w:p>
       <w:pPr>
@@ -307,61 +331,65 @@
           <w:szCs w:val="24"/>
           <w:lang w:val="es-419"/>
         </w:rPr>
-        <w:t>Legajo Nº:</w:t>
-      </w:r>
-    </w:p>
-    <w:p>
-      <w:pPr>
-        <w:spacing w:after="80"/>
-        <w:rPr>
+        <w:t xml:space="preserve">Legajo </w:t>
+      </w:r>
+      <w:proofErr w:type="spellStart"/>
+      <w:r>
+        <w:rPr>
+          <w:b/>
+          <w:bCs/>
           <w:sz w:val="24"/>
           <w:szCs w:val="24"/>
           <w:lang w:val="es-419"/>
         </w:rPr>
-      </w:pPr>
-    </w:p>
-    <w:p>
-      <w:pPr>
-        <w:spacing w:after="80"/>
-        <w:rPr>
+        <w:t>Nº</w:t>
+      </w:r>
+      <w:proofErr w:type="spellEnd"/>
+      <w:r>
+        <w:rPr>
+          <w:b/>
+          <w:bCs/>
           <w:sz w:val="24"/>
           <w:szCs w:val="24"/>
           <w:lang w:val="es-419"/>
         </w:rPr>
-      </w:pPr>
-      <w:r>
+        <w:t>:</w:t>
+      </w:r>
+    </w:p>
+    <w:p>
+      <w:pPr>
+        <w:spacing w:after="80"/>
         <w:rPr>
           <w:sz w:val="24"/>
           <w:szCs w:val="24"/>
           <w:lang w:val="es-419"/>
         </w:rPr>
-        <w:t xml:space="preserve">Nahuel </w:t>
-      </w:r>
-      <w:r>
+      </w:pPr>
+    </w:p>
+    <w:p>
+      <w:pPr>
+        <w:spacing w:after="80"/>
         <w:rPr>
           <w:sz w:val="24"/>
           <w:szCs w:val="24"/>
           <w:lang w:val="es-419"/>
         </w:rPr>
-        <w:t>Gómez</w:t>
-      </w:r>
-    </w:p>
-    <w:p>
-      <w:pPr>
-        <w:spacing w:after="80"/>
+      </w:pPr>
+      <w:r>
         <w:rPr>
           <w:sz w:val="24"/>
           <w:szCs w:val="24"/>
           <w:lang w:val="es-419"/>
         </w:rPr>
-      </w:pPr>
+        <w:t xml:space="preserve">Nahuel </w:t>
+      </w:r>
       <w:r>
         <w:rPr>
           <w:sz w:val="24"/>
           <w:szCs w:val="24"/>
           <w:lang w:val="es-419"/>
         </w:rPr>
-        <w:t xml:space="preserve">Mail </w:t>
+        <w:t>Gómez</w:t>
       </w:r>
     </w:p>
     <w:p>
@@ -379,7 +407,33 @@
           <w:szCs w:val="24"/>
           <w:lang w:val="es-419"/>
         </w:rPr>
-        <w:t>Legajo</w:t>
+        <w:t>nahuelggt@gmail.com</w:t>
+      </w:r>
+      <w:r>
+        <w:rPr>
+          <w:sz w:val="24"/>
+          <w:szCs w:val="24"/>
+          <w:lang w:val="es-419"/>
+        </w:rPr>
+        <w:t xml:space="preserve"> </w:t>
+      </w:r>
+    </w:p>
+    <w:p>
+      <w:pPr>
+        <w:spacing w:after="80"/>
+        <w:rPr>
+          <w:sz w:val="24"/>
+          <w:szCs w:val="24"/>
+          <w:lang w:val="es-419"/>
+        </w:rPr>
+      </w:pPr>
+      <w:r>
+        <w:rPr>
+          <w:sz w:val="24"/>
+          <w:szCs w:val="24"/>
+          <w:lang w:val="es-419"/>
+        </w:rPr>
+        <w:t>35.056</w:t>
       </w:r>
     </w:p>
     <w:p>
@@ -554,25 +608,25 @@
           <w:szCs w:val="28"/>
           <w:lang w:val="es-419"/>
         </w:rPr>
-        <w:t xml:space="preserve">Nos decidimos por una implementación en la que tomáramos como tarea cada uno de los cien hashes del archivo a decodificar, ya que nos parecía una unidad de trabajo que permitiría distribuir la carga </w:t>
-      </w:r>
-      <w:proofErr w:type="gramStart"/>
-      <w:r>
-        <w:rPr>
-          <w:sz w:val="28"/>
-          <w:szCs w:val="28"/>
-          <w:lang w:val="es-419"/>
-        </w:rPr>
-        <w:t>del mismo</w:t>
-      </w:r>
-      <w:proofErr w:type="gramEnd"/>
-      <w:r>
-        <w:rPr>
-          <w:sz w:val="28"/>
-          <w:szCs w:val="28"/>
-          <w:lang w:val="es-419"/>
-        </w:rPr>
-        <w:t xml:space="preserve"> entre los thread de forma bastante equitativa. Por otro lado, esto permite un flujo de trabajo continuo y minimiza </w:t>
+        <w:t xml:space="preserve">Nos decidimos por una implementación en la que tomáramos como tarea cada uno de los cien hashes del archivo a decodificar, ya que nos parecía una unidad de trabajo que permitiría distribuir la carga del mismo entre los </w:t>
+      </w:r>
+      <w:proofErr w:type="spellStart"/>
+      <w:r>
+        <w:rPr>
+          <w:sz w:val="28"/>
+          <w:szCs w:val="28"/>
+          <w:lang w:val="es-419"/>
+        </w:rPr>
+        <w:t>thread</w:t>
+      </w:r>
+      <w:proofErr w:type="spellEnd"/>
+      <w:r>
+        <w:rPr>
+          <w:sz w:val="28"/>
+          <w:szCs w:val="28"/>
+          <w:lang w:val="es-419"/>
+        </w:rPr>
+        <w:t xml:space="preserve"> de forma bastante equitativa. Por otro lado, esto permite un flujo de trabajo continuo y minimiza </w:t>
       </w:r>
       <w:r>
         <w:rPr>
@@ -598,7 +652,25 @@
           <w:szCs w:val="28"/>
           <w:lang w:val="es-419"/>
         </w:rPr>
-        <w:t>Nuestro método main es el encargado de instanciar un buffer, para alocar las tareas, con un tamaño pasado por parámetro.</w:t>
+        <w:t xml:space="preserve">Nuestro método </w:t>
+      </w:r>
+      <w:proofErr w:type="spellStart"/>
+      <w:r>
+        <w:rPr>
+          <w:sz w:val="28"/>
+          <w:szCs w:val="28"/>
+          <w:lang w:val="es-419"/>
+        </w:rPr>
+        <w:t>main</w:t>
+      </w:r>
+      <w:proofErr w:type="spellEnd"/>
+      <w:r>
+        <w:rPr>
+          <w:sz w:val="28"/>
+          <w:szCs w:val="28"/>
+          <w:lang w:val="es-419"/>
+        </w:rPr>
+        <w:t xml:space="preserve"> es el encargado de instanciar un buffer, para alocar las tareas, con un tamaño pasado por parámetro.</w:t>
       </w:r>
     </w:p>
     <w:p>
@@ -632,7 +704,61 @@
           <w:szCs w:val="28"/>
           <w:lang w:val="es-419"/>
         </w:rPr>
-        <w:t>(en este caso de Runnable), y haciendo que la lectura y escritura sobre el mismo sean métodos synchronized para garantizar que cada thread podrá tomar una tarea de este en exclusión mutua.</w:t>
+        <w:t xml:space="preserve">(en este caso de </w:t>
+      </w:r>
+      <w:proofErr w:type="spellStart"/>
+      <w:r>
+        <w:rPr>
+          <w:sz w:val="28"/>
+          <w:szCs w:val="28"/>
+          <w:lang w:val="es-419"/>
+        </w:rPr>
+        <w:t>Runnable</w:t>
+      </w:r>
+      <w:proofErr w:type="spellEnd"/>
+      <w:r>
+        <w:rPr>
+          <w:sz w:val="28"/>
+          <w:szCs w:val="28"/>
+          <w:lang w:val="es-419"/>
+        </w:rPr>
+        <w:t xml:space="preserve">), y haciendo que la lectura y escritura sobre el mismo sean métodos </w:t>
+      </w:r>
+      <w:proofErr w:type="spellStart"/>
+      <w:r>
+        <w:rPr>
+          <w:sz w:val="28"/>
+          <w:szCs w:val="28"/>
+          <w:lang w:val="es-419"/>
+        </w:rPr>
+        <w:t>synchronized</w:t>
+      </w:r>
+      <w:proofErr w:type="spellEnd"/>
+      <w:r>
+        <w:rPr>
+          <w:sz w:val="28"/>
+          <w:szCs w:val="28"/>
+          <w:lang w:val="es-419"/>
+        </w:rPr>
+        <w:t xml:space="preserve"> para garantizar que cada </w:t>
+      </w:r>
+      <w:proofErr w:type="spellStart"/>
+      <w:r>
+        <w:rPr>
+          <w:sz w:val="28"/>
+          <w:szCs w:val="28"/>
+          <w:lang w:val="es-419"/>
+        </w:rPr>
+        <w:t>thread</w:t>
+      </w:r>
+      <w:proofErr w:type="spellEnd"/>
+      <w:r>
+        <w:rPr>
+          <w:sz w:val="28"/>
+          <w:szCs w:val="28"/>
+          <w:lang w:val="es-419"/>
+        </w:rPr>
+        <w:t xml:space="preserve"> podrá tomar una tarea de este en exclusión mutua.</w:t>
       </w:r>
     </w:p>
     <w:p>
@@ -650,7 +776,61 @@
           <w:szCs w:val="28"/>
           <w:lang w:val="es-419"/>
         </w:rPr>
-        <w:t>Otra de las funciones de nuestro método main es instanciar un threadpool que tiene como parámetros el buffer, y la cantidad de threads con la cual se quiere trabajar.</w:t>
+        <w:t xml:space="preserve">Otra de las funciones de nuestro método </w:t>
+      </w:r>
+      <w:proofErr w:type="spellStart"/>
+      <w:r>
+        <w:rPr>
+          <w:sz w:val="28"/>
+          <w:szCs w:val="28"/>
+          <w:lang w:val="es-419"/>
+        </w:rPr>
+        <w:t>main</w:t>
+      </w:r>
+      <w:proofErr w:type="spellEnd"/>
+      <w:r>
+        <w:rPr>
+          <w:sz w:val="28"/>
+          <w:szCs w:val="28"/>
+          <w:lang w:val="es-419"/>
+        </w:rPr>
+        <w:t xml:space="preserve"> es instanciar un </w:t>
+      </w:r>
+      <w:proofErr w:type="spellStart"/>
+      <w:r>
+        <w:rPr>
+          <w:sz w:val="28"/>
+          <w:szCs w:val="28"/>
+          <w:lang w:val="es-419"/>
+        </w:rPr>
+        <w:t>threadpool</w:t>
+      </w:r>
+      <w:proofErr w:type="spellEnd"/>
+      <w:r>
+        <w:rPr>
+          <w:sz w:val="28"/>
+          <w:szCs w:val="28"/>
+          <w:lang w:val="es-419"/>
+        </w:rPr>
+        <w:t xml:space="preserve"> que tiene como parámetros el buffer, y la cantidad de </w:t>
+      </w:r>
+      <w:proofErr w:type="spellStart"/>
+      <w:r>
+        <w:rPr>
+          <w:sz w:val="28"/>
+          <w:szCs w:val="28"/>
+          <w:lang w:val="es-419"/>
+        </w:rPr>
+        <w:t>threads</w:t>
+      </w:r>
+      <w:proofErr w:type="spellEnd"/>
+      <w:r>
+        <w:rPr>
+          <w:sz w:val="28"/>
+          <w:szCs w:val="28"/>
+          <w:lang w:val="es-419"/>
+        </w:rPr>
+        <w:t xml:space="preserve"> con la cual se quiere trabajar.</w:t>
       </w:r>
     </w:p>
     <w:p>
@@ -668,7 +848,43 @@
           <w:szCs w:val="28"/>
           <w:lang w:val="es-419"/>
         </w:rPr>
-        <w:t xml:space="preserve">Este threadpool será el encargado de instanciar los threads que necesitemos y también de ponerlos a correr. </w:t>
+        <w:t xml:space="preserve">Este </w:t>
+      </w:r>
+      <w:proofErr w:type="spellStart"/>
+      <w:r>
+        <w:rPr>
+          <w:sz w:val="28"/>
+          <w:szCs w:val="28"/>
+          <w:lang w:val="es-419"/>
+        </w:rPr>
+        <w:t>threadpool</w:t>
+      </w:r>
+      <w:proofErr w:type="spellEnd"/>
+      <w:r>
+        <w:rPr>
+          <w:sz w:val="28"/>
+          <w:szCs w:val="28"/>
+          <w:lang w:val="es-419"/>
+        </w:rPr>
+        <w:t xml:space="preserve"> será el encargado de instanciar los </w:t>
+      </w:r>
+      <w:proofErr w:type="spellStart"/>
+      <w:r>
+        <w:rPr>
+          <w:sz w:val="28"/>
+          <w:szCs w:val="28"/>
+          <w:lang w:val="es-419"/>
+        </w:rPr>
+        <w:t>threads</w:t>
+      </w:r>
+      <w:proofErr w:type="spellEnd"/>
+      <w:r>
+        <w:rPr>
+          <w:sz w:val="28"/>
+          <w:szCs w:val="28"/>
+          <w:lang w:val="es-419"/>
+        </w:rPr>
+        <w:t xml:space="preserve"> que necesitemos y también de ponerlos a correr. </w:t>
       </w:r>
       <w:r>
         <w:rPr>
@@ -684,7 +900,25 @@
           <w:szCs w:val="28"/>
           <w:lang w:val="es-419"/>
         </w:rPr>
-        <w:t xml:space="preserve"> cuenta con los métodos launch y stop:</w:t>
+        <w:t xml:space="preserve"> cuenta con los métodos </w:t>
+      </w:r>
+      <w:proofErr w:type="spellStart"/>
+      <w:r>
+        <w:rPr>
+          <w:sz w:val="28"/>
+          <w:szCs w:val="28"/>
+          <w:lang w:val="es-419"/>
+        </w:rPr>
+        <w:t>launch</w:t>
+      </w:r>
+      <w:proofErr w:type="spellEnd"/>
+      <w:r>
+        <w:rPr>
+          <w:sz w:val="28"/>
+          <w:szCs w:val="28"/>
+          <w:lang w:val="es-419"/>
+        </w:rPr>
+        <w:t xml:space="preserve"> y stop:</w:t>
       </w:r>
     </w:p>
     <w:p>
@@ -701,13 +935,23 @@
           <w:lang w:val="es-419"/>
         </w:rPr>
       </w:pPr>
-      <w:r>
-        <w:rPr>
-          <w:sz w:val="28"/>
-          <w:szCs w:val="28"/>
-          <w:lang w:val="es-419"/>
-        </w:rPr>
-        <w:t xml:space="preserve">Launch: permite poner una tarea en el buffer para que sea </w:t>
+      <w:proofErr w:type="spellStart"/>
+      <w:r>
+        <w:rPr>
+          <w:sz w:val="28"/>
+          <w:szCs w:val="28"/>
+          <w:lang w:val="es-419"/>
+        </w:rPr>
+        <w:t>Launch</w:t>
+      </w:r>
+      <w:proofErr w:type="spellEnd"/>
+      <w:r>
+        <w:rPr>
+          <w:sz w:val="28"/>
+          <w:szCs w:val="28"/>
+          <w:lang w:val="es-419"/>
+        </w:rPr>
+        <w:t xml:space="preserve">: permite poner una tarea en el buffer para que sea </w:t>
       </w:r>
       <w:r>
         <w:rPr>
@@ -723,7 +967,25 @@
           <w:szCs w:val="28"/>
           <w:lang w:val="es-419"/>
         </w:rPr>
-        <w:t xml:space="preserve"> por los threads.</w:t>
+        <w:t xml:space="preserve"> por los </w:t>
+      </w:r>
+      <w:proofErr w:type="spellStart"/>
+      <w:r>
+        <w:rPr>
+          <w:sz w:val="28"/>
+          <w:szCs w:val="28"/>
+          <w:lang w:val="es-419"/>
+        </w:rPr>
+        <w:t>threads</w:t>
+      </w:r>
+      <w:proofErr w:type="spellEnd"/>
+      <w:r>
+        <w:rPr>
+          <w:sz w:val="28"/>
+          <w:szCs w:val="28"/>
+          <w:lang w:val="es-419"/>
+        </w:rPr>
+        <w:t>.</w:t>
       </w:r>
     </w:p>
     <w:p>
@@ -754,15 +1016,69 @@
           <w:szCs w:val="28"/>
           <w:lang w:val="es-419"/>
         </w:rPr>
-        <w:t xml:space="preserve">tareas PoisonPill como threads instanciados haya. </w:t>
-      </w:r>
-      <w:r>
-        <w:rPr>
-          <w:sz w:val="28"/>
-          <w:szCs w:val="28"/>
-          <w:lang w:val="es-419"/>
-        </w:rPr>
-        <w:t>Cuando estas tareas son ejecutadas por los workers, se lanza una excepción y su ejecución se detiene.</w:t>
+        <w:t xml:space="preserve">tareas </w:t>
+      </w:r>
+      <w:proofErr w:type="spellStart"/>
+      <w:r>
+        <w:rPr>
+          <w:sz w:val="28"/>
+          <w:szCs w:val="28"/>
+          <w:lang w:val="es-419"/>
+        </w:rPr>
+        <w:t>PoisonPill</w:t>
+      </w:r>
+      <w:proofErr w:type="spellEnd"/>
+      <w:r>
+        <w:rPr>
+          <w:sz w:val="28"/>
+          <w:szCs w:val="28"/>
+          <w:lang w:val="es-419"/>
+        </w:rPr>
+        <w:t xml:space="preserve"> como </w:t>
+      </w:r>
+      <w:proofErr w:type="spellStart"/>
+      <w:r>
+        <w:rPr>
+          <w:sz w:val="28"/>
+          <w:szCs w:val="28"/>
+          <w:lang w:val="es-419"/>
+        </w:rPr>
+        <w:t>threads</w:t>
+      </w:r>
+      <w:proofErr w:type="spellEnd"/>
+      <w:r>
+        <w:rPr>
+          <w:sz w:val="28"/>
+          <w:szCs w:val="28"/>
+          <w:lang w:val="es-419"/>
+        </w:rPr>
+        <w:t xml:space="preserve"> instanciados haya. </w:t>
+      </w:r>
+      <w:r>
+        <w:rPr>
+          <w:sz w:val="28"/>
+          <w:szCs w:val="28"/>
+          <w:lang w:val="es-419"/>
+        </w:rPr>
+        <w:t xml:space="preserve">Cuando estas tareas son ejecutadas por los </w:t>
+      </w:r>
+      <w:proofErr w:type="spellStart"/>
+      <w:r>
+        <w:rPr>
+          <w:sz w:val="28"/>
+          <w:szCs w:val="28"/>
+          <w:lang w:val="es-419"/>
+        </w:rPr>
+        <w:t>workers</w:t>
+      </w:r>
+      <w:proofErr w:type="spellEnd"/>
+      <w:r>
+        <w:rPr>
+          <w:sz w:val="28"/>
+          <w:szCs w:val="28"/>
+          <w:lang w:val="es-419"/>
+        </w:rPr>
+        <w:t>, se lanza una excepción y su ejecución se detiene.</w:t>
       </w:r>
     </w:p>
     <w:p>
@@ -780,7 +1096,97 @@
           <w:szCs w:val="28"/>
           <w:lang w:val="es-419"/>
         </w:rPr>
-        <w:t>Una vez que los thread están corriendo, es el momento de lanzar las tareas de decodificación. Para esto tenemos la clase “Reader” que se encarga de leer los hashes a decodificar de un archivo, y retornárnoslos uno a uno. Leído el hash, se crea y se escribe una “DecodeTask” en el buffer, que toma como parámetro el hash, el salt máximo (también pasado por parámetro al main) y el path al diccionario que queremos utilizar. Este proceso es repetido hasta agotar todos los hashes del archivo “passwd.txt”.</w:t>
+        <w:t xml:space="preserve">Una vez que los </w:t>
+      </w:r>
+      <w:proofErr w:type="spellStart"/>
+      <w:r>
+        <w:rPr>
+          <w:sz w:val="28"/>
+          <w:szCs w:val="28"/>
+          <w:lang w:val="es-419"/>
+        </w:rPr>
+        <w:t>thread</w:t>
+      </w:r>
+      <w:proofErr w:type="spellEnd"/>
+      <w:r>
+        <w:rPr>
+          <w:sz w:val="28"/>
+          <w:szCs w:val="28"/>
+          <w:lang w:val="es-419"/>
+        </w:rPr>
+        <w:t xml:space="preserve"> están corriendo, es el momento de lanzar las tareas de decodificación. Para esto tenemos la clase “Reader” que se encarga de leer los hashes a decodificar de un archivo, y retornárnoslos uno a uno. Leído el hash, se crea y se escribe una “</w:t>
+      </w:r>
+      <w:proofErr w:type="spellStart"/>
+      <w:r>
+        <w:rPr>
+          <w:sz w:val="28"/>
+          <w:szCs w:val="28"/>
+          <w:lang w:val="es-419"/>
+        </w:rPr>
+        <w:t>DecodeTask</w:t>
+      </w:r>
+      <w:proofErr w:type="spellEnd"/>
+      <w:r>
+        <w:rPr>
+          <w:sz w:val="28"/>
+          <w:szCs w:val="28"/>
+          <w:lang w:val="es-419"/>
+        </w:rPr>
+        <w:t xml:space="preserve">” en el buffer, que toma como parámetro el hash, el </w:t>
+      </w:r>
+      <w:proofErr w:type="spellStart"/>
+      <w:r>
+        <w:rPr>
+          <w:sz w:val="28"/>
+          <w:szCs w:val="28"/>
+          <w:lang w:val="es-419"/>
+        </w:rPr>
+        <w:t>salt</w:t>
+      </w:r>
+      <w:proofErr w:type="spellEnd"/>
+      <w:r>
+        <w:rPr>
+          <w:sz w:val="28"/>
+          <w:szCs w:val="28"/>
+          <w:lang w:val="es-419"/>
+        </w:rPr>
+        <w:t xml:space="preserve"> máximo (también pasado por parámetro al </w:t>
+      </w:r>
+      <w:proofErr w:type="spellStart"/>
+      <w:r>
+        <w:rPr>
+          <w:sz w:val="28"/>
+          <w:szCs w:val="28"/>
+          <w:lang w:val="es-419"/>
+        </w:rPr>
+        <w:t>main</w:t>
+      </w:r>
+      <w:proofErr w:type="spellEnd"/>
+      <w:r>
+        <w:rPr>
+          <w:sz w:val="28"/>
+          <w:szCs w:val="28"/>
+          <w:lang w:val="es-419"/>
+        </w:rPr>
+        <w:t xml:space="preserve">) y el </w:t>
+      </w:r>
+      <w:proofErr w:type="spellStart"/>
+      <w:r>
+        <w:rPr>
+          <w:sz w:val="28"/>
+          <w:szCs w:val="28"/>
+          <w:lang w:val="es-419"/>
+        </w:rPr>
+        <w:t>path</w:t>
+      </w:r>
+      <w:proofErr w:type="spellEnd"/>
+      <w:r>
+        <w:rPr>
+          <w:sz w:val="28"/>
+          <w:szCs w:val="28"/>
+          <w:lang w:val="es-419"/>
+        </w:rPr>
+        <w:t xml:space="preserve"> al diccionario que queremos utilizar. Este proceso es repetido hasta agotar todos los hashes del archivo “passwd.txt”.</w:t>
       </w:r>
     </w:p>
     <w:p>
@@ -799,7 +1205,43 @@
           <w:lang w:val="es-419"/>
         </w:rPr>
         <w:lastRenderedPageBreak/>
-        <w:t>Terminada esta etapa se llama al método stop del threadpool, para que lance las PoisonPill que sean necesarias teniendo en cuenta que, una vez terminadas las tareas</w:t>
+        <w:t xml:space="preserve">Terminada esta etapa se llama al método stop del </w:t>
+      </w:r>
+      <w:proofErr w:type="spellStart"/>
+      <w:r>
+        <w:rPr>
+          <w:sz w:val="28"/>
+          <w:szCs w:val="28"/>
+          <w:lang w:val="es-419"/>
+        </w:rPr>
+        <w:t>threadpool</w:t>
+      </w:r>
+      <w:proofErr w:type="spellEnd"/>
+      <w:r>
+        <w:rPr>
+          <w:sz w:val="28"/>
+          <w:szCs w:val="28"/>
+          <w:lang w:val="es-419"/>
+        </w:rPr>
+        <w:t xml:space="preserve">, para que lance las </w:t>
+      </w:r>
+      <w:proofErr w:type="spellStart"/>
+      <w:r>
+        <w:rPr>
+          <w:sz w:val="28"/>
+          <w:szCs w:val="28"/>
+          <w:lang w:val="es-419"/>
+        </w:rPr>
+        <w:t>PoisonPill</w:t>
+      </w:r>
+      <w:proofErr w:type="spellEnd"/>
+      <w:r>
+        <w:rPr>
+          <w:sz w:val="28"/>
+          <w:szCs w:val="28"/>
+          <w:lang w:val="es-419"/>
+        </w:rPr>
+        <w:t xml:space="preserve"> que sean necesarias teniendo en cuenta que, una vez terminadas las tareas</w:t>
       </w:r>
       <w:r>
         <w:rPr>
@@ -815,7 +1257,25 @@
           <w:szCs w:val="28"/>
           <w:lang w:val="es-419"/>
         </w:rPr>
-        <w:t xml:space="preserve">de decodificación, todos los threads deben tomar una de ellas y finalizar su ejecución. </w:t>
+        <w:t xml:space="preserve">de decodificación, todos los </w:t>
+      </w:r>
+      <w:proofErr w:type="spellStart"/>
+      <w:r>
+        <w:rPr>
+          <w:sz w:val="28"/>
+          <w:szCs w:val="28"/>
+          <w:lang w:val="es-419"/>
+        </w:rPr>
+        <w:t>threads</w:t>
+      </w:r>
+      <w:proofErr w:type="spellEnd"/>
+      <w:r>
+        <w:rPr>
+          <w:sz w:val="28"/>
+          <w:szCs w:val="28"/>
+          <w:lang w:val="es-419"/>
+        </w:rPr>
+        <w:t xml:space="preserve"> deben tomar una de ellas y finalizar su ejecución. </w:t>
       </w:r>
     </w:p>
     <w:p>
@@ -833,7 +1293,43 @@
           <w:szCs w:val="28"/>
           <w:lang w:val="es-419"/>
         </w:rPr>
-        <w:t xml:space="preserve">Nuestra DecodeTask consiste en formar con cada uno de los salt </w:t>
+        <w:t xml:space="preserve">Nuestra </w:t>
+      </w:r>
+      <w:proofErr w:type="spellStart"/>
+      <w:r>
+        <w:rPr>
+          <w:sz w:val="28"/>
+          <w:szCs w:val="28"/>
+          <w:lang w:val="es-419"/>
+        </w:rPr>
+        <w:t>DecodeTask</w:t>
+      </w:r>
+      <w:proofErr w:type="spellEnd"/>
+      <w:r>
+        <w:rPr>
+          <w:sz w:val="28"/>
+          <w:szCs w:val="28"/>
+          <w:lang w:val="es-419"/>
+        </w:rPr>
+        <w:t xml:space="preserve"> consiste en formar con cada uno de los </w:t>
+      </w:r>
+      <w:proofErr w:type="spellStart"/>
+      <w:r>
+        <w:rPr>
+          <w:sz w:val="28"/>
+          <w:szCs w:val="28"/>
+          <w:lang w:val="es-419"/>
+        </w:rPr>
+        <w:t>salt</w:t>
+      </w:r>
+      <w:proofErr w:type="spellEnd"/>
+      <w:r>
+        <w:rPr>
+          <w:sz w:val="28"/>
+          <w:szCs w:val="28"/>
+          <w:lang w:val="es-419"/>
+        </w:rPr>
+        <w:t xml:space="preserve"> </w:t>
       </w:r>
       <w:r>
         <w:rPr>
@@ -859,6 +1355,7 @@
         </w:rPr>
         <w:t xml:space="preserve">posibles </w:t>
       </w:r>
+      <w:proofErr w:type="spellStart"/>
       <w:r>
         <w:rPr>
           <w:sz w:val="28"/>
@@ -873,7 +1370,16 @@
           <w:szCs w:val="28"/>
           <w:lang w:val="es-419"/>
         </w:rPr>
-        <w:t>s dados</w:t>
+        <w:t>s</w:t>
+      </w:r>
+      <w:proofErr w:type="spellEnd"/>
+      <w:r>
+        <w:rPr>
+          <w:sz w:val="28"/>
+          <w:szCs w:val="28"/>
+          <w:lang w:val="es-419"/>
+        </w:rPr>
+        <w:t xml:space="preserve"> dados</w:t>
       </w:r>
       <w:r>
         <w:rPr>
@@ -889,18 +1395,18 @@
           <w:szCs w:val="28"/>
           <w:lang w:val="es-419"/>
         </w:rPr>
-        <w:t xml:space="preserve">, se sale del ciclo (no se prueban más combinaciones) y se escribe </w:t>
-      </w:r>
-      <w:proofErr w:type="gramStart"/>
-      <w:r>
-        <w:rPr>
-          <w:sz w:val="28"/>
-          <w:szCs w:val="28"/>
-          <w:lang w:val="es-419"/>
-        </w:rPr>
-        <w:t>el password</w:t>
-      </w:r>
-      <w:proofErr w:type="gramEnd"/>
+        <w:t xml:space="preserve">, se sale del ciclo (no se prueban más combinaciones) y se escribe el </w:t>
+      </w:r>
+      <w:proofErr w:type="spellStart"/>
+      <w:r>
+        <w:rPr>
+          <w:sz w:val="28"/>
+          <w:szCs w:val="28"/>
+          <w:lang w:val="es-419"/>
+        </w:rPr>
+        <w:t>password</w:t>
+      </w:r>
+      <w:proofErr w:type="spellEnd"/>
       <w:r>
         <w:rPr>
           <w:sz w:val="28"/>
@@ -925,7 +1431,61 @@
           <w:szCs w:val="28"/>
           <w:lang w:val="es-419"/>
         </w:rPr>
-        <w:t>Para hacer la escritura de este, utilizamos la clase archivo de salida. La misma tiene el método sychronized write, que permite hacer la escritura de las contraseñas decodificadas en exclusión mutua, garantizando de esta forma que no vamos a perder ninguna de ellos cuando los threads llamen a la escritura.</w:t>
+        <w:t xml:space="preserve">Para hacer la escritura de este, utilizamos la clase archivo de salida. La misma tiene el método </w:t>
+      </w:r>
+      <w:proofErr w:type="spellStart"/>
+      <w:r>
+        <w:rPr>
+          <w:sz w:val="28"/>
+          <w:szCs w:val="28"/>
+          <w:lang w:val="es-419"/>
+        </w:rPr>
+        <w:t>sychronized</w:t>
+      </w:r>
+      <w:proofErr w:type="spellEnd"/>
+      <w:r>
+        <w:rPr>
+          <w:sz w:val="28"/>
+          <w:szCs w:val="28"/>
+          <w:lang w:val="es-419"/>
+        </w:rPr>
+        <w:t xml:space="preserve"> </w:t>
+      </w:r>
+      <w:proofErr w:type="spellStart"/>
+      <w:r>
+        <w:rPr>
+          <w:sz w:val="28"/>
+          <w:szCs w:val="28"/>
+          <w:lang w:val="es-419"/>
+        </w:rPr>
+        <w:t>write</w:t>
+      </w:r>
+      <w:proofErr w:type="spellEnd"/>
+      <w:r>
+        <w:rPr>
+          <w:sz w:val="28"/>
+          <w:szCs w:val="28"/>
+          <w:lang w:val="es-419"/>
+        </w:rPr>
+        <w:t xml:space="preserve">, que permite hacer la escritura de las contraseñas decodificadas en exclusión mutua, garantizando de esta forma que no vamos a perder ninguna de ellos cuando los </w:t>
+      </w:r>
+      <w:proofErr w:type="spellStart"/>
+      <w:r>
+        <w:rPr>
+          <w:sz w:val="28"/>
+          <w:szCs w:val="28"/>
+          <w:lang w:val="es-419"/>
+        </w:rPr>
+        <w:t>threads</w:t>
+      </w:r>
+      <w:proofErr w:type="spellEnd"/>
+      <w:r>
+        <w:rPr>
+          <w:sz w:val="28"/>
+          <w:szCs w:val="28"/>
+          <w:lang w:val="es-419"/>
+        </w:rPr>
+        <w:t xml:space="preserve"> llamen a la escritura.</w:t>
       </w:r>
     </w:p>
     <w:p>
@@ -971,34 +1531,206 @@
           <w:szCs w:val="28"/>
           <w:lang w:val="es-419"/>
         </w:rPr>
-        <w:t>[Especificaciones técnicas del equipo de las pruebas]</w:t>
-      </w:r>
-    </w:p>
-    <w:p>
-      <w:pPr>
-        <w:rPr>
-          <w:sz w:val="28"/>
-          <w:szCs w:val="28"/>
-          <w:lang w:val="es-419"/>
-        </w:rPr>
-      </w:pPr>
-      <w:r>
-        <w:rPr>
-          <w:sz w:val="28"/>
-          <w:szCs w:val="28"/>
-          <w:lang w:val="es-419"/>
-        </w:rPr>
-        <w:t>[Resultados en forma de tabla y gráficos]</w:t>
-      </w:r>
-    </w:p>
-    <w:p>
-      <w:pPr>
-        <w:rPr>
-          <w:sz w:val="28"/>
-          <w:szCs w:val="28"/>
-          <w:lang w:val="es-419"/>
-        </w:rPr>
-      </w:pPr>
+        <w:t xml:space="preserve">Las pruebas fueron ejecutadas en un equipo que constaba de : </w:t>
+      </w:r>
+    </w:p>
+    <w:p>
+      <w:pPr>
+        <w:pStyle w:val="Prrafodelista"/>
+        <w:numPr>
+          <w:ilvl w:val="0"/>
+          <w:numId w:val="3"/>
+        </w:numPr>
+        <w:rPr>
+          <w:sz w:val="28"/>
+          <w:szCs w:val="28"/>
+          <w:lang w:val="es-419"/>
+        </w:rPr>
+      </w:pPr>
+      <w:r>
+        <w:rPr>
+          <w:sz w:val="28"/>
+          <w:szCs w:val="28"/>
+          <w:lang w:val="es-419"/>
+        </w:rPr>
+        <w:t xml:space="preserve">Ryzen 3 3200g de 4 núcleos y 4 </w:t>
+      </w:r>
+      <w:proofErr w:type="spellStart"/>
+      <w:r>
+        <w:rPr>
+          <w:sz w:val="28"/>
+          <w:szCs w:val="28"/>
+          <w:lang w:val="es-419"/>
+        </w:rPr>
+        <w:t>T</w:t>
+      </w:r>
+      <w:r>
+        <w:rPr>
+          <w:sz w:val="28"/>
+          <w:szCs w:val="28"/>
+          <w:lang w:val="es-419"/>
+        </w:rPr>
+        <w:t>hreads</w:t>
+      </w:r>
+      <w:proofErr w:type="spellEnd"/>
+      <w:r>
+        <w:rPr>
+          <w:sz w:val="28"/>
+          <w:szCs w:val="28"/>
+          <w:lang w:val="es-419"/>
+        </w:rPr>
+        <w:tab/>
+      </w:r>
+    </w:p>
+    <w:p>
+      <w:pPr>
+        <w:pStyle w:val="Prrafodelista"/>
+        <w:numPr>
+          <w:ilvl w:val="0"/>
+          <w:numId w:val="3"/>
+        </w:numPr>
+        <w:rPr>
+          <w:sz w:val="28"/>
+          <w:szCs w:val="28"/>
+          <w:lang w:val="es-419"/>
+        </w:rPr>
+      </w:pPr>
+      <w:r>
+        <w:rPr>
+          <w:sz w:val="28"/>
+          <w:szCs w:val="28"/>
+          <w:lang w:val="es-419"/>
+        </w:rPr>
+        <w:t xml:space="preserve">8 </w:t>
+      </w:r>
+      <w:proofErr w:type="spellStart"/>
+      <w:r>
+        <w:rPr>
+          <w:sz w:val="28"/>
+          <w:szCs w:val="28"/>
+          <w:lang w:val="es-419"/>
+        </w:rPr>
+        <w:t>gb</w:t>
+      </w:r>
+      <w:proofErr w:type="spellEnd"/>
+      <w:r>
+        <w:rPr>
+          <w:sz w:val="28"/>
+          <w:szCs w:val="28"/>
+          <w:lang w:val="es-419"/>
+        </w:rPr>
+        <w:t xml:space="preserve"> de </w:t>
+      </w:r>
+      <w:proofErr w:type="spellStart"/>
+      <w:r>
+        <w:rPr>
+          <w:sz w:val="28"/>
+          <w:szCs w:val="28"/>
+          <w:lang w:val="es-419"/>
+        </w:rPr>
+        <w:t>ram</w:t>
+      </w:r>
+      <w:proofErr w:type="spellEnd"/>
+      <w:r>
+        <w:rPr>
+          <w:sz w:val="28"/>
+          <w:szCs w:val="28"/>
+          <w:lang w:val="es-419"/>
+        </w:rPr>
+        <w:t xml:space="preserve"> </w:t>
+      </w:r>
+      <w:r>
+        <w:rPr>
+          <w:sz w:val="28"/>
+          <w:szCs w:val="28"/>
+          <w:lang w:val="es-419"/>
+        </w:rPr>
+        <w:t>2666mhz</w:t>
+      </w:r>
+    </w:p>
+    <w:p>
+      <w:pPr>
+        <w:pStyle w:val="Prrafodelista"/>
+        <w:numPr>
+          <w:ilvl w:val="0"/>
+          <w:numId w:val="3"/>
+        </w:numPr>
+        <w:rPr>
+          <w:sz w:val="28"/>
+          <w:szCs w:val="28"/>
+          <w:lang w:val="es-419"/>
+        </w:rPr>
+      </w:pPr>
+      <w:r>
+        <w:rPr>
+          <w:sz w:val="28"/>
+          <w:szCs w:val="28"/>
+          <w:lang w:val="es-419"/>
+        </w:rPr>
+        <w:t xml:space="preserve">SSD </w:t>
+      </w:r>
+      <w:r>
+        <w:rPr>
+          <w:sz w:val="28"/>
+          <w:szCs w:val="28"/>
+          <w:lang w:val="es-419"/>
+        </w:rPr>
+        <w:t>Kingston A400 SATA III</w:t>
+      </w:r>
+      <w:r>
+        <w:rPr>
+          <w:sz w:val="28"/>
+          <w:szCs w:val="28"/>
+          <w:lang w:val="es-419"/>
+        </w:rPr>
+        <w:t xml:space="preserve"> (</w:t>
+      </w:r>
+      <w:r>
+        <w:rPr>
+          <w:sz w:val="28"/>
+          <w:szCs w:val="28"/>
+          <w:lang w:val="es-419"/>
+        </w:rPr>
+        <w:t>Hasta 545 MB/S</w:t>
+      </w:r>
+      <w:r>
+        <w:rPr>
+          <w:sz w:val="28"/>
+          <w:szCs w:val="28"/>
+          <w:lang w:val="es-419"/>
+        </w:rPr>
+        <w:t xml:space="preserve"> lectura y escritura)</w:t>
+      </w:r>
+    </w:p>
+    <w:p>
+      <w:pPr>
+        <w:rPr>
+          <w:sz w:val="28"/>
+          <w:szCs w:val="28"/>
+          <w:lang w:val="es-419"/>
+        </w:rPr>
+      </w:pPr>
+      <w:r>
+        <w:rPr>
+          <w:noProof/>
+          <w:sz w:val="28"/>
+          <w:szCs w:val="28"/>
+          <w:lang w:val="es-419"/>
+        </w:rPr>
+        <w:drawing>
+          <wp:inline distT="0" distB="0" distL="0" distR="0" wp14:anchorId="0D735A8A" wp14:editId="6B12560A">
+            <wp:extent cx="6438900" cy="3848100"/>
+            <wp:effectExtent l="0" t="0" r="0" b="0"/>
+            <wp:docPr id="3" name="Gráfico 3"/>
+            <wp:cNvGraphicFramePr/>
+            <a:graphic xmlns:a="http://schemas.openxmlformats.org/drawingml/2006/main">
+              <a:graphicData uri="http://schemas.openxmlformats.org/drawingml/2006/chart">
+                <c:chart xmlns:c="http://schemas.openxmlformats.org/drawingml/2006/chart" xmlns:r="http://schemas.openxmlformats.org/officeDocument/2006/relationships" r:id="rId5"/>
+              </a:graphicData>
+            </a:graphic>
+          </wp:inline>
+        </w:drawing>
+      </w:r>
     </w:p>
     <w:p>
       <w:pPr>
@@ -1020,6 +1752,7 @@
           <w:u w:val="single"/>
           <w:lang w:val="es-419"/>
         </w:rPr>
+        <w:lastRenderedPageBreak/>
         <w:t>Análisis</w:t>
       </w:r>
     </w:p>
@@ -1049,49 +1782,210 @@
           <w:szCs w:val="28"/>
           <w:lang w:val="es-419"/>
         </w:rPr>
-        <w:t>[</w:t>
-      </w:r>
-      <w:r>
-        <w:rPr>
-          <w:sz w:val="28"/>
-          <w:szCs w:val="28"/>
-          <w:lang w:val="es-419"/>
-        </w:rPr>
-        <w:t>Interpretación de los gráficos y tablas.</w:t>
-      </w:r>
-      <w:r>
-        <w:rPr>
-          <w:sz w:val="28"/>
-          <w:szCs w:val="28"/>
-          <w:lang w:val="es-419"/>
-        </w:rPr>
-        <w:t>]</w:t>
-      </w:r>
-    </w:p>
-    <w:p>
-      <w:pPr>
-        <w:rPr>
-          <w:sz w:val="28"/>
-          <w:szCs w:val="28"/>
-          <w:lang w:val="es-419"/>
-        </w:rPr>
-      </w:pPr>
-      <w:r>
-        <w:rPr>
-          <w:sz w:val="28"/>
-          <w:szCs w:val="28"/>
-          <w:lang w:val="es-419"/>
-        </w:rPr>
-        <w:t>[Ver cuando funciona mejor]</w:t>
-      </w:r>
-    </w:p>
-    <w:p>
-      <w:pPr>
-        <w:rPr>
-          <w:b/>
-          <w:bCs/>
-          <w:sz w:val="48"/>
-          <w:szCs w:val="48"/>
+        <w:t xml:space="preserve">Luego de la ejecución y de analizar el grafico presentado llegamos a que, dependiendo el hardware, básicamente a la cantidad de </w:t>
+      </w:r>
+      <w:proofErr w:type="spellStart"/>
+      <w:r>
+        <w:rPr>
+          <w:sz w:val="28"/>
+          <w:szCs w:val="28"/>
+          <w:lang w:val="es-419"/>
+        </w:rPr>
+        <w:t>threads</w:t>
+      </w:r>
+      <w:proofErr w:type="spellEnd"/>
+      <w:r>
+        <w:rPr>
+          <w:sz w:val="28"/>
+          <w:szCs w:val="28"/>
+          <w:lang w:val="es-419"/>
+        </w:rPr>
+        <w:t xml:space="preserve"> </w:t>
+      </w:r>
+      <w:r>
+        <w:rPr>
+          <w:sz w:val="28"/>
+          <w:szCs w:val="28"/>
+          <w:lang w:val="es-419"/>
+        </w:rPr>
+        <w:t xml:space="preserve">que tenga el procesador, va a oscilar en el tiempo de ejecución. Cuando los </w:t>
+      </w:r>
+      <w:proofErr w:type="spellStart"/>
+      <w:r>
+        <w:rPr>
+          <w:sz w:val="28"/>
+          <w:szCs w:val="28"/>
+          <w:lang w:val="es-419"/>
+        </w:rPr>
+        <w:t>threads</w:t>
+      </w:r>
+      <w:proofErr w:type="spellEnd"/>
+      <w:r>
+        <w:rPr>
+          <w:sz w:val="28"/>
+          <w:szCs w:val="28"/>
+          <w:lang w:val="es-419"/>
+        </w:rPr>
+        <w:t xml:space="preserve"> del programa son mayores a la cantidad de </w:t>
+      </w:r>
+      <w:proofErr w:type="spellStart"/>
+      <w:r>
+        <w:rPr>
+          <w:sz w:val="28"/>
+          <w:szCs w:val="28"/>
+          <w:lang w:val="es-419"/>
+        </w:rPr>
+        <w:t>trheads</w:t>
+      </w:r>
+      <w:proofErr w:type="spellEnd"/>
+      <w:r>
+        <w:rPr>
+          <w:sz w:val="28"/>
+          <w:szCs w:val="28"/>
+          <w:lang w:val="es-419"/>
+        </w:rPr>
+        <w:t xml:space="preserve"> del procesador los tiempos van a ser similares sin importar la cantidad de buffers. </w:t>
+      </w:r>
+    </w:p>
+    <w:p>
+      <w:pPr>
+        <w:rPr>
+          <w:sz w:val="28"/>
+          <w:szCs w:val="28"/>
+          <w:lang w:val="es-419"/>
+        </w:rPr>
+      </w:pPr>
+      <w:r>
+        <w:rPr>
+          <w:sz w:val="28"/>
+          <w:szCs w:val="28"/>
+          <w:lang w:val="es-419"/>
+        </w:rPr>
+        <w:t xml:space="preserve">Ahora entre 1 y 4 </w:t>
+      </w:r>
+      <w:proofErr w:type="spellStart"/>
+      <w:r>
+        <w:rPr>
+          <w:sz w:val="28"/>
+          <w:szCs w:val="28"/>
+          <w:lang w:val="es-419"/>
+        </w:rPr>
+        <w:t>threads</w:t>
+      </w:r>
+      <w:proofErr w:type="spellEnd"/>
+      <w:r>
+        <w:rPr>
+          <w:sz w:val="28"/>
+          <w:szCs w:val="28"/>
+          <w:lang w:val="es-419"/>
+        </w:rPr>
+        <w:t xml:space="preserve"> con</w:t>
+      </w:r>
+      <w:r>
+        <w:rPr>
+          <w:sz w:val="28"/>
+          <w:szCs w:val="28"/>
+          <w:lang w:val="es-419"/>
+        </w:rPr>
+        <w:t xml:space="preserve"> los mismos buffers si cambia y mucho. Dado que se va aprovechando </w:t>
+      </w:r>
+      <w:r>
+        <w:rPr>
+          <w:sz w:val="28"/>
+          <w:szCs w:val="28"/>
+          <w:lang w:val="es-419"/>
+        </w:rPr>
+        <w:t>más</w:t>
+      </w:r>
+      <w:r>
+        <w:rPr>
+          <w:sz w:val="28"/>
+          <w:szCs w:val="28"/>
+          <w:lang w:val="es-419"/>
+        </w:rPr>
+        <w:t xml:space="preserve"> el </w:t>
+      </w:r>
+      <w:r>
+        <w:rPr>
+          <w:sz w:val="28"/>
+          <w:szCs w:val="28"/>
+          <w:lang w:val="es-419"/>
+        </w:rPr>
+        <w:t>límite</w:t>
+      </w:r>
+      <w:r>
+        <w:rPr>
+          <w:sz w:val="28"/>
+          <w:szCs w:val="28"/>
+          <w:lang w:val="es-419"/>
+        </w:rPr>
+        <w:t xml:space="preserve"> del procesador. Y lo mismo aplica al buffer dado que es quien limita cuantos se van a estar ejecutando de forma concurrente. Cuando el buffer supero la cantidad de 4 fue casi lineal el tiempo.</w:t>
+      </w:r>
+      <w:r>
+        <w:rPr>
+          <w:sz w:val="28"/>
+          <w:szCs w:val="28"/>
+          <w:lang w:val="es-419"/>
+        </w:rPr>
+        <w:t xml:space="preserve"> </w:t>
+      </w:r>
+    </w:p>
+    <w:p>
+      <w:pPr>
+        <w:rPr>
+          <w:sz w:val="28"/>
+          <w:szCs w:val="28"/>
+          <w:lang w:val="es-419"/>
+        </w:rPr>
+      </w:pPr>
+      <w:r>
+        <w:rPr>
+          <w:sz w:val="28"/>
+          <w:szCs w:val="28"/>
+          <w:lang w:val="es-419"/>
+        </w:rPr>
+        <w:t xml:space="preserve">Y se ejecuta en una computadora el mismo </w:t>
+      </w:r>
+      <w:r>
+        <w:rPr>
+          <w:sz w:val="28"/>
+          <w:szCs w:val="28"/>
+          <w:lang w:val="es-419"/>
+        </w:rPr>
+        <w:t>procesador,</w:t>
+      </w:r>
+      <w:r>
+        <w:rPr>
+          <w:sz w:val="28"/>
+          <w:szCs w:val="28"/>
+          <w:lang w:val="es-419"/>
+        </w:rPr>
+        <w:t xml:space="preserve"> pero diferente velocidad de </w:t>
+      </w:r>
+      <w:proofErr w:type="spellStart"/>
+      <w:r>
+        <w:rPr>
+          <w:sz w:val="28"/>
+          <w:szCs w:val="28"/>
+          <w:lang w:val="es-419"/>
+        </w:rPr>
+        <w:t>ram</w:t>
+      </w:r>
+      <w:proofErr w:type="spellEnd"/>
+      <w:r>
+        <w:rPr>
+          <w:sz w:val="28"/>
+          <w:szCs w:val="28"/>
+          <w:lang w:val="es-419"/>
+        </w:rPr>
+        <w:t xml:space="preserve"> y lectura y escritura van a cambiar los tiempos. Dado que este crea archivos y los lee.</w:t>
+      </w:r>
+    </w:p>
+    <w:p>
+      <w:pPr>
+        <w:rPr>
+          <w:sz w:val="28"/>
+          <w:szCs w:val="28"/>
           <w:u w:val="single"/>
           <w:lang w:val="es-419"/>
         </w:rPr>
@@ -1238,6 +2132,119 @@
     </w:lvl>
   </w:abstractNum>
   <w:abstractNum w:abstractNumId="1" w15:restartNumberingAfterBreak="0">
+    <w:nsid w:val="4AC65E53"/>
+    <w:multiLevelType w:val="hybridMultilevel"/>
+    <w:tmpl w:val="AEBC053A"/>
+    <w:lvl w:ilvl="0" w:tplc="0C0A0001">
+      <w:start w:val="1"/>
+      <w:numFmt w:val="bullet"/>
+      <w:lvlText w:val=""/>
+      <w:lvlJc w:val="left"/>
+      <w:pPr>
+        <w:ind w:left="720" w:hanging="360"/>
+      </w:pPr>
+      <w:rPr>
+        <w:rFonts w:ascii="Symbol" w:hAnsi="Symbol" w:hint="default"/>
+      </w:rPr>
+    </w:lvl>
+    <w:lvl w:ilvl="1" w:tplc="0C0A0003" w:tentative="1">
+      <w:start w:val="1"/>
+      <w:numFmt w:val="bullet"/>
+      <w:lvlText w:val="o"/>
+      <w:lvlJc w:val="left"/>
+      <w:pPr>
+        <w:ind w:left="1440" w:hanging="360"/>
+      </w:pPr>
+      <w:rPr>
+        <w:rFonts w:ascii="Courier New" w:hAnsi="Courier New" w:cs="Courier New" w:hint="default"/>
+      </w:rPr>
+    </w:lvl>
+    <w:lvl w:ilvl="2" w:tplc="0C0A0005" w:tentative="1">
+      <w:start w:val="1"/>
+      <w:numFmt w:val="bullet"/>
+      <w:lvlText w:val=""/>
+      <w:lvlJc w:val="left"/>
+      <w:pPr>
+        <w:ind w:left="2160" w:hanging="360"/>
+      </w:pPr>
+      <w:rPr>
+        <w:rFonts w:ascii="Wingdings" w:hAnsi="Wingdings" w:hint="default"/>
+      </w:rPr>
+    </w:lvl>
+    <w:lvl w:ilvl="3" w:tplc="0C0A0001" w:tentative="1">
+      <w:start w:val="1"/>
+      <w:numFmt w:val="bullet"/>
+      <w:lvlText w:val=""/>
+      <w:lvlJc w:val="left"/>
+      <w:pPr>
+        <w:ind w:left="2880" w:hanging="360"/>
+      </w:pPr>
+      <w:rPr>
+        <w:rFonts w:ascii="Symbol" w:hAnsi="Symbol" w:hint="default"/>
+      </w:rPr>
+    </w:lvl>
+    <w:lvl w:ilvl="4" w:tplc="0C0A0003" w:tentative="1">
+      <w:start w:val="1"/>
+      <w:numFmt w:val="bullet"/>
+      <w:lvlText w:val="o"/>
+      <w:lvlJc w:val="left"/>
+      <w:pPr>
+        <w:ind w:left="3600" w:hanging="360"/>
+      </w:pPr>
+      <w:rPr>
+        <w:rFonts w:ascii="Courier New" w:hAnsi="Courier New" w:cs="Courier New" w:hint="default"/>
+      </w:rPr>
+    </w:lvl>
+    <w:lvl w:ilvl="5" w:tplc="0C0A0005" w:tentative="1">
+      <w:start w:val="1"/>
+      <w:numFmt w:val="bullet"/>
+      <w:lvlText w:val=""/>
+      <w:lvlJc w:val="left"/>
+      <w:pPr>
+        <w:ind w:left="4320" w:hanging="360"/>
+      </w:pPr>
+      <w:rPr>
+        <w:rFonts w:ascii="Wingdings" w:hAnsi="Wingdings" w:hint="default"/>
+      </w:rPr>
+    </w:lvl>
+    <w:lvl w:ilvl="6" w:tplc="0C0A0001" w:tentative="1">
+      <w:start w:val="1"/>
+      <w:numFmt w:val="bullet"/>
+      <w:lvlText w:val=""/>
+      <w:lvlJc w:val="left"/>
+      <w:pPr>
+        <w:ind w:left="5040" w:hanging="360"/>
+      </w:pPr>
+      <w:rPr>
+        <w:rFonts w:ascii="Symbol" w:hAnsi="Symbol" w:hint="default"/>
+      </w:rPr>
+    </w:lvl>
+    <w:lvl w:ilvl="7" w:tplc="0C0A0003" w:tentative="1">
+      <w:start w:val="1"/>
+      <w:numFmt w:val="bullet"/>
+      <w:lvlText w:val="o"/>
+      <w:lvlJc w:val="left"/>
+      <w:pPr>
+        <w:ind w:left="5760" w:hanging="360"/>
+      </w:pPr>
+      <w:rPr>
+        <w:rFonts w:ascii="Courier New" w:hAnsi="Courier New" w:cs="Courier New" w:hint="default"/>
+      </w:rPr>
+    </w:lvl>
+    <w:lvl w:ilvl="8" w:tplc="0C0A0005" w:tentative="1">
+      <w:start w:val="1"/>
+      <w:numFmt w:val="bullet"/>
+      <w:lvlText w:val=""/>
+      <w:lvlJc w:val="left"/>
+      <w:pPr>
+        <w:ind w:left="6480" w:hanging="360"/>
+      </w:pPr>
+      <w:rPr>
+        <w:rFonts w:ascii="Wingdings" w:hAnsi="Wingdings" w:hint="default"/>
+      </w:rPr>
+    </w:lvl>
+  </w:abstractNum>
+  <w:abstractNum w:abstractNumId="2" w15:restartNumberingAfterBreak="0">
     <w:nsid w:val="4ED21757"/>
     <w:multiLevelType w:val="hybridMultilevel"/>
     <w:tmpl w:val="2E32AC6A"/>
@@ -1354,6 +2361,9 @@
     <w:abstractNumId w:val="0"/>
   </w:num>
   <w:num w:numId="2">
+    <w:abstractNumId w:val="2"/>
+  </w:num>
+  <w:num w:numId="3">
     <w:abstractNumId w:val="1"/>
   </w:num>
 </w:numbering>
@@ -1895,6 +2905,1371 @@
 </w:styles>
 </file>
 
+<file path=word/charts/chart1.xml><?xml version="1.0" encoding="utf-8"?>
+<c:chartSpace xmlns:c="http://schemas.openxmlformats.org/drawingml/2006/chart" xmlns:a="http://schemas.openxmlformats.org/drawingml/2006/main" xmlns:r="http://schemas.openxmlformats.org/officeDocument/2006/relationships" xmlns:c16r2="http://schemas.microsoft.com/office/drawing/2015/06/chart">
+  <c:date1904 val="0"/>
+  <c:lang val="es-ES"/>
+  <c:roundedCorners val="0"/>
+  <mc:AlternateContent xmlns:mc="http://schemas.openxmlformats.org/markup-compatibility/2006">
+    <mc:Choice xmlns:c14="http://schemas.microsoft.com/office/drawing/2007/8/2/chart" Requires="c14">
+      <c14:style val="102"/>
+    </mc:Choice>
+    <mc:Fallback>
+      <c:style val="2"/>
+    </mc:Fallback>
+  </mc:AlternateContent>
+  <c:chart>
+    <c:title>
+      <c:tx>
+        <c:rich>
+          <a:bodyPr rot="0" spcFirstLastPara="1" vertOverflow="ellipsis" vert="horz" wrap="square" anchor="ctr" anchorCtr="1"/>
+          <a:lstStyle/>
+          <a:p>
+            <a:pPr>
+              <a:defRPr sz="1400" b="1" i="0" u="none" strike="noStrike" kern="1200" cap="none" baseline="0">
+                <a:solidFill>
+                  <a:schemeClr val="lt1">
+                    <a:lumMod val="85000"/>
+                  </a:schemeClr>
+                </a:solidFill>
+                <a:latin typeface="+mn-lt"/>
+                <a:ea typeface="+mn-ea"/>
+                <a:cs typeface="+mn-cs"/>
+              </a:defRPr>
+            </a:pPr>
+            <a:r>
+              <a:rPr lang="es-ES"/>
+              <a:t>Tiempo expresado</a:t>
+            </a:r>
+            <a:r>
+              <a:rPr lang="es-ES" baseline="0"/>
+              <a:t> en MS</a:t>
+            </a:r>
+            <a:endParaRPr lang="es-ES"/>
+          </a:p>
+        </c:rich>
+      </c:tx>
+      <c:overlay val="0"/>
+      <c:spPr>
+        <a:noFill/>
+        <a:ln>
+          <a:noFill/>
+        </a:ln>
+        <a:effectLst/>
+      </c:spPr>
+      <c:txPr>
+        <a:bodyPr rot="0" spcFirstLastPara="1" vertOverflow="ellipsis" vert="horz" wrap="square" anchor="ctr" anchorCtr="1"/>
+        <a:lstStyle/>
+        <a:p>
+          <a:pPr>
+            <a:defRPr sz="1400" b="1" i="0" u="none" strike="noStrike" kern="1200" cap="none" baseline="0">
+              <a:solidFill>
+                <a:schemeClr val="lt1">
+                  <a:lumMod val="85000"/>
+                </a:schemeClr>
+              </a:solidFill>
+              <a:latin typeface="+mn-lt"/>
+              <a:ea typeface="+mn-ea"/>
+              <a:cs typeface="+mn-cs"/>
+            </a:defRPr>
+          </a:pPr>
+          <a:endParaRPr lang="es-ES"/>
+        </a:p>
+      </c:txPr>
+    </c:title>
+    <c:autoTitleDeleted val="0"/>
+    <c:plotArea>
+      <c:layout/>
+      <c:barChart>
+        <c:barDir val="col"/>
+        <c:grouping val="clustered"/>
+        <c:varyColors val="0"/>
+        <c:ser>
+          <c:idx val="0"/>
+          <c:order val="0"/>
+          <c:tx>
+            <c:strRef>
+              <c:f>Hoja1!$B$1</c:f>
+              <c:strCache>
+                <c:ptCount val="1"/>
+                <c:pt idx="0">
+                  <c:v>Buffer Size 2</c:v>
+                </c:pt>
+              </c:strCache>
+            </c:strRef>
+          </c:tx>
+          <c:spPr>
+            <a:noFill/>
+            <a:ln w="9525" cap="flat" cmpd="sng" algn="ctr">
+              <a:solidFill>
+                <a:schemeClr val="accent2"/>
+              </a:solidFill>
+              <a:miter lim="800000"/>
+            </a:ln>
+            <a:effectLst>
+              <a:glow rad="63500">
+                <a:schemeClr val="accent2">
+                  <a:satMod val="175000"/>
+                  <a:alpha val="25000"/>
+                </a:schemeClr>
+              </a:glow>
+            </a:effectLst>
+          </c:spPr>
+          <c:invertIfNegative val="0"/>
+          <c:cat>
+            <c:strRef>
+              <c:f>Hoja1!$A$2:$A$9</c:f>
+              <c:strCache>
+                <c:ptCount val="8"/>
+                <c:pt idx="0">
+                  <c:v>1 Trheads</c:v>
+                </c:pt>
+                <c:pt idx="1">
+                  <c:v>2 Trheads</c:v>
+                </c:pt>
+                <c:pt idx="2">
+                  <c:v>4 Trheads</c:v>
+                </c:pt>
+                <c:pt idx="3">
+                  <c:v>6  Trheads</c:v>
+                </c:pt>
+                <c:pt idx="4">
+                  <c:v>8  Trheads</c:v>
+                </c:pt>
+                <c:pt idx="5">
+                  <c:v>10 Trheads</c:v>
+                </c:pt>
+                <c:pt idx="6">
+                  <c:v>12 Trheads</c:v>
+                </c:pt>
+                <c:pt idx="7">
+                  <c:v>16 Trheads</c:v>
+                </c:pt>
+              </c:strCache>
+            </c:strRef>
+          </c:cat>
+          <c:val>
+            <c:numRef>
+              <c:f>Hoja1!$B$2:$B$9</c:f>
+              <c:numCache>
+                <c:formatCode>General</c:formatCode>
+                <c:ptCount val="8"/>
+                <c:pt idx="0">
+                  <c:v>365852.4</c:v>
+                </c:pt>
+                <c:pt idx="1">
+                  <c:v>185355</c:v>
+                </c:pt>
+                <c:pt idx="2">
+                  <c:v>81427.199999999997</c:v>
+                </c:pt>
+                <c:pt idx="3">
+                  <c:v>80547.600000000006</c:v>
+                </c:pt>
+                <c:pt idx="4">
+                  <c:v>85235.4</c:v>
+                </c:pt>
+                <c:pt idx="5">
+                  <c:v>82449.600000000006</c:v>
+                </c:pt>
+                <c:pt idx="6">
+                  <c:v>82509</c:v>
+                </c:pt>
+                <c:pt idx="7">
+                  <c:v>81379.199999999997</c:v>
+                </c:pt>
+              </c:numCache>
+            </c:numRef>
+          </c:val>
+          <c:extLst>
+            <c:ext xmlns:c16="http://schemas.microsoft.com/office/drawing/2014/chart" uri="{C3380CC4-5D6E-409C-BE32-E72D297353CC}">
+              <c16:uniqueId val="{00000000-BB13-40C5-9F02-3742C454381D}"/>
+            </c:ext>
+          </c:extLst>
+        </c:ser>
+        <c:ser>
+          <c:idx val="1"/>
+          <c:order val="1"/>
+          <c:tx>
+            <c:strRef>
+              <c:f>Hoja1!$C$1</c:f>
+              <c:strCache>
+                <c:ptCount val="1"/>
+                <c:pt idx="0">
+                  <c:v>Buffer Size 4</c:v>
+                </c:pt>
+              </c:strCache>
+            </c:strRef>
+          </c:tx>
+          <c:spPr>
+            <a:noFill/>
+            <a:ln w="9525" cap="flat" cmpd="sng" algn="ctr">
+              <a:solidFill>
+                <a:srgbClr val="7030A0"/>
+              </a:solidFill>
+              <a:miter lim="800000"/>
+            </a:ln>
+            <a:effectLst>
+              <a:glow rad="63500">
+                <a:schemeClr val="accent4">
+                  <a:satMod val="175000"/>
+                  <a:alpha val="25000"/>
+                </a:schemeClr>
+              </a:glow>
+            </a:effectLst>
+          </c:spPr>
+          <c:invertIfNegative val="0"/>
+          <c:cat>
+            <c:strRef>
+              <c:f>Hoja1!$A$2:$A$9</c:f>
+              <c:strCache>
+                <c:ptCount val="8"/>
+                <c:pt idx="0">
+                  <c:v>1 Trheads</c:v>
+                </c:pt>
+                <c:pt idx="1">
+                  <c:v>2 Trheads</c:v>
+                </c:pt>
+                <c:pt idx="2">
+                  <c:v>4 Trheads</c:v>
+                </c:pt>
+                <c:pt idx="3">
+                  <c:v>6  Trheads</c:v>
+                </c:pt>
+                <c:pt idx="4">
+                  <c:v>8  Trheads</c:v>
+                </c:pt>
+                <c:pt idx="5">
+                  <c:v>10 Trheads</c:v>
+                </c:pt>
+                <c:pt idx="6">
+                  <c:v>12 Trheads</c:v>
+                </c:pt>
+                <c:pt idx="7">
+                  <c:v>16 Trheads</c:v>
+                </c:pt>
+              </c:strCache>
+            </c:strRef>
+          </c:cat>
+          <c:val>
+            <c:numRef>
+              <c:f>Hoja1!$C$2:$C$9</c:f>
+              <c:numCache>
+                <c:formatCode>General</c:formatCode>
+                <c:ptCount val="8"/>
+                <c:pt idx="0">
+                  <c:v>332909.40000000002</c:v>
+                </c:pt>
+                <c:pt idx="1">
+                  <c:v>182424.6</c:v>
+                </c:pt>
+                <c:pt idx="2">
+                  <c:v>184621.2</c:v>
+                </c:pt>
+                <c:pt idx="3">
+                  <c:v>83556.600000000006</c:v>
+                </c:pt>
+                <c:pt idx="4">
+                  <c:v>81298.8</c:v>
+                </c:pt>
+                <c:pt idx="5">
+                  <c:v>81303.600000000006</c:v>
+                </c:pt>
+                <c:pt idx="6">
+                  <c:v>82420.800000000003</c:v>
+                </c:pt>
+                <c:pt idx="7">
+                  <c:v>83454</c:v>
+                </c:pt>
+              </c:numCache>
+            </c:numRef>
+          </c:val>
+          <c:extLst>
+            <c:ext xmlns:c16="http://schemas.microsoft.com/office/drawing/2014/chart" uri="{C3380CC4-5D6E-409C-BE32-E72D297353CC}">
+              <c16:uniqueId val="{00000001-BB13-40C5-9F02-3742C454381D}"/>
+            </c:ext>
+          </c:extLst>
+        </c:ser>
+        <c:dLbls>
+          <c:showLegendKey val="0"/>
+          <c:showVal val="0"/>
+          <c:showCatName val="0"/>
+          <c:showSerName val="0"/>
+          <c:showPercent val="0"/>
+          <c:showBubbleSize val="0"/>
+        </c:dLbls>
+        <c:gapWidth val="315"/>
+        <c:axId val="1650835023"/>
+        <c:axId val="1650836271"/>
+      </c:barChart>
+      <c:lineChart>
+        <c:grouping val="standard"/>
+        <c:varyColors val="0"/>
+        <c:ser>
+          <c:idx val="2"/>
+          <c:order val="2"/>
+          <c:tx>
+            <c:strRef>
+              <c:f>Hoja1!$D$1</c:f>
+              <c:strCache>
+                <c:ptCount val="1"/>
+                <c:pt idx="0">
+                  <c:v>Buffer Size 8</c:v>
+                </c:pt>
+              </c:strCache>
+            </c:strRef>
+          </c:tx>
+          <c:spPr>
+            <a:ln w="22225" cap="rnd">
+              <a:solidFill>
+                <a:schemeClr val="accent6"/>
+              </a:solidFill>
+            </a:ln>
+            <a:effectLst>
+              <a:glow rad="139700">
+                <a:schemeClr val="accent6">
+                  <a:satMod val="175000"/>
+                  <a:alpha val="14000"/>
+                </a:schemeClr>
+              </a:glow>
+            </a:effectLst>
+          </c:spPr>
+          <c:marker>
+            <c:symbol val="none"/>
+          </c:marker>
+          <c:cat>
+            <c:strRef>
+              <c:f>Hoja1!$A$2:$A$9</c:f>
+              <c:strCache>
+                <c:ptCount val="8"/>
+                <c:pt idx="0">
+                  <c:v>1 Trheads</c:v>
+                </c:pt>
+                <c:pt idx="1">
+                  <c:v>2 Trheads</c:v>
+                </c:pt>
+                <c:pt idx="2">
+                  <c:v>4 Trheads</c:v>
+                </c:pt>
+                <c:pt idx="3">
+                  <c:v>6  Trheads</c:v>
+                </c:pt>
+                <c:pt idx="4">
+                  <c:v>8  Trheads</c:v>
+                </c:pt>
+                <c:pt idx="5">
+                  <c:v>10 Trheads</c:v>
+                </c:pt>
+                <c:pt idx="6">
+                  <c:v>12 Trheads</c:v>
+                </c:pt>
+                <c:pt idx="7">
+                  <c:v>16 Trheads</c:v>
+                </c:pt>
+              </c:strCache>
+            </c:strRef>
+          </c:cat>
+          <c:val>
+            <c:numRef>
+              <c:f>Hoja1!$D$2:$D$9</c:f>
+              <c:numCache>
+                <c:formatCode>General</c:formatCode>
+                <c:ptCount val="8"/>
+                <c:pt idx="0">
+                  <c:v>364197</c:v>
+                </c:pt>
+                <c:pt idx="1">
+                  <c:v>184621.2</c:v>
+                </c:pt>
+                <c:pt idx="2">
+                  <c:v>83627.399999999994</c:v>
+                </c:pt>
+                <c:pt idx="3">
+                  <c:v>82755</c:v>
+                </c:pt>
+                <c:pt idx="4">
+                  <c:v>80999.399999999994</c:v>
+                </c:pt>
+                <c:pt idx="5">
+                  <c:v>82780.2</c:v>
+                </c:pt>
+                <c:pt idx="6">
+                  <c:v>81454.2</c:v>
+                </c:pt>
+                <c:pt idx="7">
+                  <c:v>81691.199999999997</c:v>
+                </c:pt>
+              </c:numCache>
+            </c:numRef>
+          </c:val>
+          <c:smooth val="0"/>
+          <c:extLst>
+            <c:ext xmlns:c16="http://schemas.microsoft.com/office/drawing/2014/chart" uri="{C3380CC4-5D6E-409C-BE32-E72D297353CC}">
+              <c16:uniqueId val="{00000002-BB13-40C5-9F02-3742C454381D}"/>
+            </c:ext>
+          </c:extLst>
+        </c:ser>
+        <c:ser>
+          <c:idx val="3"/>
+          <c:order val="3"/>
+          <c:tx>
+            <c:strRef>
+              <c:f>Hoja1!$E$1</c:f>
+              <c:strCache>
+                <c:ptCount val="1"/>
+                <c:pt idx="0">
+                  <c:v>Buffer Size 20</c:v>
+                </c:pt>
+              </c:strCache>
+            </c:strRef>
+          </c:tx>
+          <c:spPr>
+            <a:ln w="22225" cap="rnd">
+              <a:solidFill>
+                <a:schemeClr val="accent2">
+                  <a:lumMod val="60000"/>
+                </a:schemeClr>
+              </a:solidFill>
+            </a:ln>
+            <a:effectLst>
+              <a:glow rad="139700">
+                <a:schemeClr val="accent2">
+                  <a:lumMod val="60000"/>
+                  <a:satMod val="175000"/>
+                  <a:alpha val="14000"/>
+                </a:schemeClr>
+              </a:glow>
+            </a:effectLst>
+          </c:spPr>
+          <c:marker>
+            <c:symbol val="none"/>
+          </c:marker>
+          <c:cat>
+            <c:strRef>
+              <c:f>Hoja1!$A$2:$A$9</c:f>
+              <c:strCache>
+                <c:ptCount val="8"/>
+                <c:pt idx="0">
+                  <c:v>1 Trheads</c:v>
+                </c:pt>
+                <c:pt idx="1">
+                  <c:v>2 Trheads</c:v>
+                </c:pt>
+                <c:pt idx="2">
+                  <c:v>4 Trheads</c:v>
+                </c:pt>
+                <c:pt idx="3">
+                  <c:v>6  Trheads</c:v>
+                </c:pt>
+                <c:pt idx="4">
+                  <c:v>8  Trheads</c:v>
+                </c:pt>
+                <c:pt idx="5">
+                  <c:v>10 Trheads</c:v>
+                </c:pt>
+                <c:pt idx="6">
+                  <c:v>12 Trheads</c:v>
+                </c:pt>
+                <c:pt idx="7">
+                  <c:v>16 Trheads</c:v>
+                </c:pt>
+              </c:strCache>
+            </c:strRef>
+          </c:cat>
+          <c:val>
+            <c:numRef>
+              <c:f>Hoja1!$E$2:$E$9</c:f>
+              <c:numCache>
+                <c:formatCode>General</c:formatCode>
+                <c:ptCount val="8"/>
+                <c:pt idx="0">
+                  <c:v>333043.20000000001</c:v>
+                </c:pt>
+                <c:pt idx="1">
+                  <c:v>194628.6</c:v>
+                </c:pt>
+                <c:pt idx="2">
+                  <c:v>194628.6</c:v>
+                </c:pt>
+                <c:pt idx="3">
+                  <c:v>82803.600000000006</c:v>
+                </c:pt>
+                <c:pt idx="4">
+                  <c:v>82815</c:v>
+                </c:pt>
+                <c:pt idx="5">
+                  <c:v>81494.399999999994</c:v>
+                </c:pt>
+                <c:pt idx="6">
+                  <c:v>82032</c:v>
+                </c:pt>
+                <c:pt idx="7">
+                  <c:v>80916</c:v>
+                </c:pt>
+              </c:numCache>
+            </c:numRef>
+          </c:val>
+          <c:smooth val="0"/>
+          <c:extLst>
+            <c:ext xmlns:c16="http://schemas.microsoft.com/office/drawing/2014/chart" uri="{C3380CC4-5D6E-409C-BE32-E72D297353CC}">
+              <c16:uniqueId val="{00000004-BB13-40C5-9F02-3742C454381D}"/>
+            </c:ext>
+          </c:extLst>
+        </c:ser>
+        <c:dLbls>
+          <c:showLegendKey val="0"/>
+          <c:showVal val="0"/>
+          <c:showCatName val="0"/>
+          <c:showSerName val="0"/>
+          <c:showPercent val="0"/>
+          <c:showBubbleSize val="0"/>
+        </c:dLbls>
+        <c:marker val="1"/>
+        <c:smooth val="0"/>
+        <c:axId val="1650835023"/>
+        <c:axId val="1650836271"/>
+      </c:lineChart>
+      <c:catAx>
+        <c:axId val="1650835023"/>
+        <c:scaling>
+          <c:orientation val="minMax"/>
+        </c:scaling>
+        <c:delete val="0"/>
+        <c:axPos val="b"/>
+        <c:majorGridlines>
+          <c:spPr>
+            <a:ln w="9525" cap="flat" cmpd="sng" algn="ctr">
+              <a:gradFill>
+                <a:gsLst>
+                  <a:gs pos="100000">
+                    <a:schemeClr val="dk1">
+                      <a:lumMod val="75000"/>
+                      <a:lumOff val="25000"/>
+                    </a:schemeClr>
+                  </a:gs>
+                  <a:gs pos="0">
+                    <a:schemeClr val="dk1">
+                      <a:lumMod val="65000"/>
+                      <a:lumOff val="35000"/>
+                    </a:schemeClr>
+                  </a:gs>
+                </a:gsLst>
+                <a:lin ang="5400000" scaled="0"/>
+              </a:gradFill>
+              <a:round/>
+            </a:ln>
+            <a:effectLst/>
+          </c:spPr>
+        </c:majorGridlines>
+        <c:numFmt formatCode="General" sourceLinked="1"/>
+        <c:majorTickMark val="none"/>
+        <c:minorTickMark val="none"/>
+        <c:tickLblPos val="nextTo"/>
+        <c:spPr>
+          <a:noFill/>
+          <a:ln>
+            <a:noFill/>
+          </a:ln>
+          <a:effectLst/>
+        </c:spPr>
+        <c:txPr>
+          <a:bodyPr rot="-60000000" spcFirstLastPara="1" vertOverflow="ellipsis" vert="horz" wrap="square" anchor="ctr" anchorCtr="1"/>
+          <a:lstStyle/>
+          <a:p>
+            <a:pPr>
+              <a:defRPr sz="900" b="0" i="0" u="none" strike="noStrike" kern="1200" baseline="0">
+                <a:solidFill>
+                  <a:schemeClr val="lt1">
+                    <a:lumMod val="75000"/>
+                  </a:schemeClr>
+                </a:solidFill>
+                <a:latin typeface="+mn-lt"/>
+                <a:ea typeface="+mn-ea"/>
+                <a:cs typeface="+mn-cs"/>
+              </a:defRPr>
+            </a:pPr>
+            <a:endParaRPr lang="es-ES"/>
+          </a:p>
+        </c:txPr>
+        <c:crossAx val="1650836271"/>
+        <c:crosses val="autoZero"/>
+        <c:auto val="1"/>
+        <c:lblAlgn val="ctr"/>
+        <c:lblOffset val="100"/>
+        <c:noMultiLvlLbl val="0"/>
+      </c:catAx>
+      <c:valAx>
+        <c:axId val="1650836271"/>
+        <c:scaling>
+          <c:orientation val="minMax"/>
+        </c:scaling>
+        <c:delete val="0"/>
+        <c:axPos val="l"/>
+        <c:majorGridlines>
+          <c:spPr>
+            <a:ln w="9525" cap="flat" cmpd="sng" algn="ctr">
+              <a:gradFill>
+                <a:gsLst>
+                  <a:gs pos="100000">
+                    <a:schemeClr val="dk1">
+                      <a:lumMod val="75000"/>
+                      <a:lumOff val="25000"/>
+                    </a:schemeClr>
+                  </a:gs>
+                  <a:gs pos="0">
+                    <a:schemeClr val="dk1">
+                      <a:lumMod val="65000"/>
+                      <a:lumOff val="35000"/>
+                    </a:schemeClr>
+                  </a:gs>
+                </a:gsLst>
+                <a:lin ang="5400000" scaled="0"/>
+              </a:gradFill>
+              <a:round/>
+            </a:ln>
+            <a:effectLst/>
+          </c:spPr>
+        </c:majorGridlines>
+        <c:numFmt formatCode="General" sourceLinked="1"/>
+        <c:majorTickMark val="none"/>
+        <c:minorTickMark val="none"/>
+        <c:tickLblPos val="nextTo"/>
+        <c:spPr>
+          <a:noFill/>
+          <a:ln>
+            <a:noFill/>
+          </a:ln>
+          <a:effectLst/>
+        </c:spPr>
+        <c:txPr>
+          <a:bodyPr rot="-60000000" spcFirstLastPara="1" vertOverflow="ellipsis" vert="horz" wrap="square" anchor="ctr" anchorCtr="1"/>
+          <a:lstStyle/>
+          <a:p>
+            <a:pPr>
+              <a:defRPr sz="900" b="0" i="0" u="none" strike="noStrike" kern="1200" baseline="0">
+                <a:solidFill>
+                  <a:schemeClr val="lt1">
+                    <a:lumMod val="75000"/>
+                  </a:schemeClr>
+                </a:solidFill>
+                <a:latin typeface="+mn-lt"/>
+                <a:ea typeface="+mn-ea"/>
+                <a:cs typeface="+mn-cs"/>
+              </a:defRPr>
+            </a:pPr>
+            <a:endParaRPr lang="es-ES"/>
+          </a:p>
+        </c:txPr>
+        <c:crossAx val="1650835023"/>
+        <c:crosses val="autoZero"/>
+        <c:crossBetween val="between"/>
+      </c:valAx>
+      <c:dTable>
+        <c:showHorzBorder val="1"/>
+        <c:showVertBorder val="1"/>
+        <c:showOutline val="1"/>
+        <c:showKeys val="1"/>
+        <c:spPr>
+          <a:noFill/>
+          <a:ln w="9525">
+            <a:solidFill>
+              <a:schemeClr val="dk1">
+                <a:lumMod val="50000"/>
+                <a:lumOff val="50000"/>
+              </a:schemeClr>
+            </a:solidFill>
+          </a:ln>
+          <a:effectLst/>
+        </c:spPr>
+        <c:txPr>
+          <a:bodyPr rot="0" spcFirstLastPara="1" vertOverflow="ellipsis" vert="horz" wrap="square" anchor="ctr" anchorCtr="1"/>
+          <a:lstStyle/>
+          <a:p>
+            <a:pPr rtl="0">
+              <a:defRPr sz="900" b="0" i="0" u="none" strike="noStrike" kern="1200" baseline="0">
+                <a:solidFill>
+                  <a:schemeClr val="lt1">
+                    <a:lumMod val="75000"/>
+                  </a:schemeClr>
+                </a:solidFill>
+                <a:latin typeface="+mn-lt"/>
+                <a:ea typeface="+mn-ea"/>
+                <a:cs typeface="+mn-cs"/>
+              </a:defRPr>
+            </a:pPr>
+            <a:endParaRPr lang="es-ES"/>
+          </a:p>
+        </c:txPr>
+      </c:dTable>
+      <c:spPr>
+        <a:noFill/>
+        <a:ln>
+          <a:noFill/>
+        </a:ln>
+        <a:effectLst/>
+      </c:spPr>
+    </c:plotArea>
+    <c:legend>
+      <c:legendPos val="t"/>
+      <c:overlay val="0"/>
+      <c:spPr>
+        <a:noFill/>
+        <a:ln>
+          <a:noFill/>
+        </a:ln>
+        <a:effectLst/>
+      </c:spPr>
+      <c:txPr>
+        <a:bodyPr rot="0" spcFirstLastPara="1" vertOverflow="ellipsis" vert="horz" wrap="square" anchor="ctr" anchorCtr="1"/>
+        <a:lstStyle/>
+        <a:p>
+          <a:pPr>
+            <a:defRPr sz="900" b="0" i="0" u="none" strike="noStrike" kern="1200" baseline="0">
+              <a:solidFill>
+                <a:schemeClr val="lt1">
+                  <a:lumMod val="75000"/>
+                </a:schemeClr>
+              </a:solidFill>
+              <a:latin typeface="+mn-lt"/>
+              <a:ea typeface="+mn-ea"/>
+              <a:cs typeface="+mn-cs"/>
+            </a:defRPr>
+          </a:pPr>
+          <a:endParaRPr lang="es-ES"/>
+        </a:p>
+      </c:txPr>
+    </c:legend>
+    <c:plotVisOnly val="1"/>
+    <c:dispBlanksAs val="gap"/>
+    <c:extLst>
+      <c:ext xmlns:c16r3="http://schemas.microsoft.com/office/drawing/2017/03/chart" uri="{56B9EC1D-385E-4148-901F-78D8002777C0}">
+        <c16r3:dataDisplayOptions16>
+          <c16r3:dispNaAsBlank val="1"/>
+        </c16r3:dataDisplayOptions16>
+      </c:ext>
+    </c:extLst>
+    <c:showDLblsOverMax val="0"/>
+  </c:chart>
+  <c:spPr>
+    <a:solidFill>
+      <a:schemeClr val="dk1">
+        <a:lumMod val="75000"/>
+        <a:lumOff val="25000"/>
+      </a:schemeClr>
+    </a:solidFill>
+    <a:ln w="9525" cap="flat" cmpd="sng" algn="ctr">
+      <a:solidFill>
+        <a:schemeClr val="dk1">
+          <a:lumMod val="15000"/>
+          <a:lumOff val="85000"/>
+        </a:schemeClr>
+      </a:solidFill>
+      <a:round/>
+    </a:ln>
+    <a:effectLst/>
+  </c:spPr>
+  <c:txPr>
+    <a:bodyPr/>
+    <a:lstStyle/>
+    <a:p>
+      <a:pPr>
+        <a:defRPr/>
+      </a:pPr>
+      <a:endParaRPr lang="es-ES"/>
+    </a:p>
+  </c:txPr>
+  <c:externalData r:id="rId3">
+    <c:autoUpdate val="0"/>
+  </c:externalData>
+</c:chartSpace>
+</file>
+
+<file path=word/charts/colors1.xml><?xml version="1.0" encoding="utf-8"?>
+<cs:colorStyle xmlns:cs="http://schemas.microsoft.com/office/drawing/2012/chartStyle" xmlns:a="http://schemas.openxmlformats.org/drawingml/2006/main" meth="cycle" id="12">
+  <a:schemeClr val="accent2"/>
+  <a:schemeClr val="accent4"/>
+  <a:schemeClr val="accent6"/>
+  <cs:variation/>
+  <cs:variation>
+    <a:lumMod val="60000"/>
+  </cs:variation>
+  <cs:variation>
+    <a:lumMod val="80000"/>
+    <a:lumOff val="20000"/>
+  </cs:variation>
+  <cs:variation>
+    <a:lumMod val="80000"/>
+  </cs:variation>
+  <cs:variation>
+    <a:lumMod val="60000"/>
+    <a:lumOff val="40000"/>
+  </cs:variation>
+  <cs:variation>
+    <a:lumMod val="50000"/>
+  </cs:variation>
+  <cs:variation>
+    <a:lumMod val="70000"/>
+    <a:lumOff val="30000"/>
+  </cs:variation>
+  <cs:variation>
+    <a:lumMod val="70000"/>
+  </cs:variation>
+  <cs:variation>
+    <a:lumMod val="50000"/>
+    <a:lumOff val="50000"/>
+  </cs:variation>
+</cs:colorStyle>
+</file>
+
+<file path=word/charts/style1.xml><?xml version="1.0" encoding="utf-8"?>
+<cs:chartStyle xmlns:cs="http://schemas.microsoft.com/office/drawing/2012/chartStyle" xmlns:a="http://schemas.openxmlformats.org/drawingml/2006/main" id="236">
+  <cs:axisTitle>
+    <cs:lnRef idx="0"/>
+    <cs:fillRef idx="0"/>
+    <cs:effectRef idx="0"/>
+    <cs:fontRef idx="minor">
+      <a:schemeClr val="lt1">
+        <a:lumMod val="75000"/>
+      </a:schemeClr>
+    </cs:fontRef>
+    <cs:defRPr sz="900" b="1" kern="1200"/>
+  </cs:axisTitle>
+  <cs:categoryAxis>
+    <cs:lnRef idx="0"/>
+    <cs:fillRef idx="0"/>
+    <cs:effectRef idx="0"/>
+    <cs:fontRef idx="minor">
+      <a:schemeClr val="lt1">
+        <a:lumMod val="75000"/>
+      </a:schemeClr>
+    </cs:fontRef>
+    <cs:defRPr sz="900" kern="1200"/>
+  </cs:categoryAxis>
+  <cs:chartArea>
+    <cs:lnRef idx="0"/>
+    <cs:fillRef idx="0"/>
+    <cs:effectRef idx="0"/>
+    <cs:fontRef idx="minor">
+      <a:schemeClr val="dk1"/>
+    </cs:fontRef>
+    <cs:spPr>
+      <a:solidFill>
+        <a:schemeClr val="dk1">
+          <a:lumMod val="75000"/>
+          <a:lumOff val="25000"/>
+        </a:schemeClr>
+      </a:solidFill>
+      <a:ln w="9525" cap="flat" cmpd="sng" algn="ctr">
+        <a:solidFill>
+          <a:schemeClr val="dk1">
+            <a:lumMod val="15000"/>
+            <a:lumOff val="85000"/>
+          </a:schemeClr>
+        </a:solidFill>
+        <a:round/>
+      </a:ln>
+    </cs:spPr>
+    <cs:defRPr sz="900" kern="1200"/>
+  </cs:chartArea>
+  <cs:dataLabel>
+    <cs:lnRef idx="0"/>
+    <cs:fillRef idx="0"/>
+    <cs:effectRef idx="0"/>
+    <cs:fontRef idx="minor">
+      <a:schemeClr val="lt1">
+        <a:lumMod val="75000"/>
+      </a:schemeClr>
+    </cs:fontRef>
+    <cs:defRPr sz="900" kern="1200"/>
+  </cs:dataLabel>
+  <cs:dataLabelCallout>
+    <cs:lnRef idx="0"/>
+    <cs:fillRef idx="0"/>
+    <cs:effectRef idx="0"/>
+    <cs:fontRef idx="minor">
+      <a:schemeClr val="lt1">
+        <a:lumMod val="15000"/>
+        <a:lumOff val="85000"/>
+      </a:schemeClr>
+    </cs:fontRef>
+    <cs:spPr>
+      <a:solidFill>
+        <a:schemeClr val="dk1">
+          <a:lumMod val="65000"/>
+          <a:lumOff val="35000"/>
+        </a:schemeClr>
+      </a:solidFill>
+    </cs:spPr>
+    <cs:defRPr sz="900" kern="1200"/>
+    <cs:bodyPr rot="0" spcFirstLastPara="1" vertOverflow="clip" horzOverflow="clip" vert="horz" wrap="square" lIns="36576" tIns="18288" rIns="36576" bIns="18288" anchor="ctr" anchorCtr="1">
+      <a:spAutoFit/>
+    </cs:bodyPr>
+  </cs:dataLabelCallout>
+  <cs:dataPoint>
+    <cs:lnRef idx="0">
+      <cs:styleClr val="auto"/>
+    </cs:lnRef>
+    <cs:fillRef idx="0"/>
+    <cs:effectRef idx="0">
+      <cs:styleClr val="auto"/>
+    </cs:effectRef>
+    <cs:fontRef idx="minor">
+      <a:schemeClr val="dk1"/>
+    </cs:fontRef>
+    <cs:spPr>
+      <a:ln w="9525" cap="flat" cmpd="sng" algn="ctr">
+        <a:solidFill>
+          <a:schemeClr val="phClr"/>
+        </a:solidFill>
+        <a:miter lim="800000"/>
+      </a:ln>
+      <a:effectLst>
+        <a:glow rad="63500">
+          <a:schemeClr val="phClr">
+            <a:satMod val="175000"/>
+            <a:alpha val="25000"/>
+          </a:schemeClr>
+        </a:glow>
+      </a:effectLst>
+    </cs:spPr>
+  </cs:dataPoint>
+  <cs:dataPoint3D>
+    <cs:lnRef idx="0">
+      <cs:styleClr val="auto"/>
+    </cs:lnRef>
+    <cs:fillRef idx="0">
+      <cs:styleClr val="auto"/>
+    </cs:fillRef>
+    <cs:effectRef idx="0">
+      <cs:styleClr val="auto"/>
+    </cs:effectRef>
+    <cs:fontRef idx="minor">
+      <a:schemeClr val="dk1"/>
+    </cs:fontRef>
+    <cs:spPr>
+      <a:ln w="9525" cap="flat" cmpd="sng" algn="ctr">
+        <a:solidFill>
+          <a:schemeClr val="phClr"/>
+        </a:solidFill>
+        <a:miter lim="800000"/>
+      </a:ln>
+      <a:effectLst>
+        <a:glow rad="63500">
+          <a:schemeClr val="phClr">
+            <a:satMod val="175000"/>
+            <a:alpha val="25000"/>
+          </a:schemeClr>
+        </a:glow>
+      </a:effectLst>
+    </cs:spPr>
+  </cs:dataPoint3D>
+  <cs:dataPointLine>
+    <cs:lnRef idx="0">
+      <cs:styleClr val="auto"/>
+    </cs:lnRef>
+    <cs:fillRef idx="0">
+      <cs:styleClr val="auto"/>
+    </cs:fillRef>
+    <cs:effectRef idx="0">
+      <cs:styleClr val="auto"/>
+    </cs:effectRef>
+    <cs:fontRef idx="minor">
+      <a:schemeClr val="dk1"/>
+    </cs:fontRef>
+    <cs:spPr>
+      <a:ln w="22225" cap="rnd">
+        <a:solidFill>
+          <a:schemeClr val="phClr"/>
+        </a:solidFill>
+      </a:ln>
+      <a:effectLst>
+        <a:glow rad="139700">
+          <a:schemeClr val="phClr">
+            <a:satMod val="175000"/>
+            <a:alpha val="14000"/>
+          </a:schemeClr>
+        </a:glow>
+      </a:effectLst>
+    </cs:spPr>
+  </cs:dataPointLine>
+  <cs:dataPointMarker>
+    <cs:lnRef idx="0">
+      <cs:styleClr val="auto"/>
+    </cs:lnRef>
+    <cs:fillRef idx="0">
+      <cs:styleClr val="auto"/>
+    </cs:fillRef>
+    <cs:effectRef idx="0">
+      <cs:styleClr val="auto"/>
+    </cs:effectRef>
+    <cs:fontRef idx="minor">
+      <a:schemeClr val="dk1"/>
+    </cs:fontRef>
+    <cs:spPr>
+      <a:solidFill>
+        <a:schemeClr val="phClr">
+          <a:lumMod val="60000"/>
+          <a:lumOff val="40000"/>
+        </a:schemeClr>
+      </a:solidFill>
+      <a:effectLst>
+        <a:glow rad="63500">
+          <a:schemeClr val="phClr">
+            <a:satMod val="175000"/>
+            <a:alpha val="25000"/>
+          </a:schemeClr>
+        </a:glow>
+      </a:effectLst>
+    </cs:spPr>
+  </cs:dataPointMarker>
+  <cs:dataPointMarkerLayout symbol="circle" size="4"/>
+  <cs:dataPointWireframe>
+    <cs:lnRef idx="0">
+      <cs:styleClr val="auto"/>
+    </cs:lnRef>
+    <cs:fillRef idx="0"/>
+    <cs:effectRef idx="0"/>
+    <cs:fontRef idx="minor">
+      <a:schemeClr val="dk1"/>
+    </cs:fontRef>
+    <cs:spPr>
+      <a:ln w="9525" cap="rnd">
+        <a:solidFill>
+          <a:schemeClr val="phClr"/>
+        </a:solidFill>
+        <a:round/>
+      </a:ln>
+    </cs:spPr>
+  </cs:dataPointWireframe>
+  <cs:dataTable>
+    <cs:lnRef idx="0"/>
+    <cs:fillRef idx="0"/>
+    <cs:effectRef idx="0"/>
+    <cs:fontRef idx="minor">
+      <a:schemeClr val="lt1">
+        <a:lumMod val="75000"/>
+      </a:schemeClr>
+    </cs:fontRef>
+    <cs:spPr>
+      <a:ln w="9525">
+        <a:solidFill>
+          <a:schemeClr val="dk1">
+            <a:lumMod val="50000"/>
+            <a:lumOff val="50000"/>
+          </a:schemeClr>
+        </a:solidFill>
+      </a:ln>
+    </cs:spPr>
+    <cs:defRPr sz="900" kern="1200"/>
+  </cs:dataTable>
+  <cs:downBar>
+    <cs:lnRef idx="0"/>
+    <cs:fillRef idx="0"/>
+    <cs:effectRef idx="0"/>
+    <cs:fontRef idx="minor">
+      <a:schemeClr val="lt1"/>
+    </cs:fontRef>
+    <cs:spPr>
+      <a:solidFill>
+        <a:schemeClr val="dk1">
+          <a:lumMod val="50000"/>
+          <a:lumOff val="50000"/>
+        </a:schemeClr>
+      </a:solidFill>
+      <a:ln w="9525">
+        <a:solidFill>
+          <a:schemeClr val="dk1">
+            <a:lumMod val="75000"/>
+          </a:schemeClr>
+        </a:solidFill>
+        <a:round/>
+      </a:ln>
+    </cs:spPr>
+  </cs:downBar>
+  <cs:dropLine>
+    <cs:lnRef idx="0"/>
+    <cs:fillRef idx="0"/>
+    <cs:effectRef idx="0"/>
+    <cs:fontRef idx="minor">
+      <a:schemeClr val="dk1"/>
+    </cs:fontRef>
+    <cs:spPr>
+      <a:ln w="9525">
+        <a:solidFill>
+          <a:schemeClr val="lt1">
+            <a:lumMod val="50000"/>
+          </a:schemeClr>
+        </a:solidFill>
+        <a:round/>
+      </a:ln>
+    </cs:spPr>
+  </cs:dropLine>
+  <cs:errorBar>
+    <cs:lnRef idx="0"/>
+    <cs:fillRef idx="0"/>
+    <cs:effectRef idx="0"/>
+    <cs:fontRef idx="minor">
+      <a:schemeClr val="dk1"/>
+    </cs:fontRef>
+    <cs:spPr>
+      <a:ln w="9525">
+        <a:solidFill>
+          <a:schemeClr val="lt1">
+            <a:lumMod val="50000"/>
+          </a:schemeClr>
+        </a:solidFill>
+        <a:round/>
+      </a:ln>
+    </cs:spPr>
+  </cs:errorBar>
+  <cs:floor>
+    <cs:lnRef idx="0"/>
+    <cs:fillRef idx="0"/>
+    <cs:effectRef idx="0"/>
+    <cs:fontRef idx="minor">
+      <a:schemeClr val="dk1"/>
+    </cs:fontRef>
+  </cs:floor>
+  <cs:gridlineMajor>
+    <cs:lnRef idx="0"/>
+    <cs:fillRef idx="0"/>
+    <cs:effectRef idx="0"/>
+    <cs:fontRef idx="minor">
+      <a:schemeClr val="dk1"/>
+    </cs:fontRef>
+    <cs:spPr>
+      <a:ln w="9525" cap="flat" cmpd="sng" algn="ctr">
+        <a:gradFill>
+          <a:gsLst>
+            <a:gs pos="100000">
+              <a:schemeClr val="dk1">
+                <a:lumMod val="75000"/>
+                <a:lumOff val="25000"/>
+              </a:schemeClr>
+            </a:gs>
+            <a:gs pos="0">
+              <a:schemeClr val="dk1">
+                <a:lumMod val="65000"/>
+                <a:lumOff val="35000"/>
+              </a:schemeClr>
+            </a:gs>
+          </a:gsLst>
+          <a:lin ang="5400000" scaled="0"/>
+        </a:gradFill>
+        <a:round/>
+      </a:ln>
+    </cs:spPr>
+  </cs:gridlineMajor>
+  <cs:gridlineMinor>
+    <cs:lnRef idx="0"/>
+    <cs:fillRef idx="0"/>
+    <cs:effectRef idx="0"/>
+    <cs:fontRef idx="minor">
+      <a:schemeClr val="dk1"/>
+    </cs:fontRef>
+    <cs:spPr>
+      <a:ln w="9525" cap="flat" cmpd="sng" algn="ctr">
+        <a:gradFill>
+          <a:gsLst>
+            <a:gs pos="100000">
+              <a:schemeClr val="dk1">
+                <a:lumMod val="75000"/>
+                <a:lumOff val="25000"/>
+                <a:alpha val="25000"/>
+              </a:schemeClr>
+            </a:gs>
+            <a:gs pos="0">
+              <a:schemeClr val="dk1">
+                <a:lumMod val="65000"/>
+                <a:lumOff val="35000"/>
+                <a:alpha val="25000"/>
+              </a:schemeClr>
+            </a:gs>
+          </a:gsLst>
+          <a:lin ang="5400000" scaled="0"/>
+        </a:gradFill>
+        <a:round/>
+      </a:ln>
+    </cs:spPr>
+  </cs:gridlineMinor>
+  <cs:hiLoLine>
+    <cs:lnRef idx="0"/>
+    <cs:fillRef idx="0"/>
+    <cs:effectRef idx="0"/>
+    <cs:fontRef idx="minor">
+      <a:schemeClr val="dk1"/>
+    </cs:fontRef>
+    <cs:spPr>
+      <a:ln w="9525">
+        <a:solidFill>
+          <a:schemeClr val="lt1">
+            <a:lumMod val="50000"/>
+          </a:schemeClr>
+        </a:solidFill>
+        <a:round/>
+      </a:ln>
+    </cs:spPr>
+  </cs:hiLoLine>
+  <cs:leaderLine>
+    <cs:lnRef idx="0"/>
+    <cs:fillRef idx="0"/>
+    <cs:effectRef idx="0"/>
+    <cs:fontRef idx="minor">
+      <a:schemeClr val="dk1"/>
+    </cs:fontRef>
+    <cs:spPr>
+      <a:ln w="9525">
+        <a:solidFill>
+          <a:schemeClr val="lt1">
+            <a:lumMod val="50000"/>
+          </a:schemeClr>
+        </a:solidFill>
+        <a:round/>
+      </a:ln>
+    </cs:spPr>
+  </cs:leaderLine>
+  <cs:legend>
+    <cs:lnRef idx="0"/>
+    <cs:fillRef idx="0"/>
+    <cs:effectRef idx="0"/>
+    <cs:fontRef idx="minor">
+      <a:schemeClr val="lt1">
+        <a:lumMod val="75000"/>
+      </a:schemeClr>
+    </cs:fontRef>
+    <cs:defRPr sz="900" kern="1200"/>
+  </cs:legend>
+  <cs:plotArea>
+    <cs:lnRef idx="0"/>
+    <cs:fillRef idx="0"/>
+    <cs:effectRef idx="0"/>
+    <cs:fontRef idx="minor">
+      <a:schemeClr val="dk1"/>
+    </cs:fontRef>
+  </cs:plotArea>
+  <cs:plotArea3D>
+    <cs:lnRef idx="0"/>
+    <cs:fillRef idx="0"/>
+    <cs:effectRef idx="0"/>
+    <cs:fontRef idx="minor">
+      <a:schemeClr val="dk1"/>
+    </cs:fontRef>
+  </cs:plotArea3D>
+  <cs:seriesAxis>
+    <cs:lnRef idx="0"/>
+    <cs:fillRef idx="0"/>
+    <cs:effectRef idx="0"/>
+    <cs:fontRef idx="minor">
+      <a:schemeClr val="lt1">
+        <a:lumMod val="75000"/>
+      </a:schemeClr>
+    </cs:fontRef>
+    <cs:defRPr sz="900" kern="1200"/>
+  </cs:seriesAxis>
+  <cs:seriesLine>
+    <cs:lnRef idx="0"/>
+    <cs:fillRef idx="0"/>
+    <cs:effectRef idx="0"/>
+    <cs:fontRef idx="minor">
+      <a:schemeClr val="dk1"/>
+    </cs:fontRef>
+    <cs:spPr>
+      <a:ln w="9525">
+        <a:solidFill>
+          <a:schemeClr val="lt1">
+            <a:lumMod val="50000"/>
+          </a:schemeClr>
+        </a:solidFill>
+        <a:round/>
+      </a:ln>
+    </cs:spPr>
+  </cs:seriesLine>
+  <cs:title>
+    <cs:lnRef idx="0"/>
+    <cs:fillRef idx="0"/>
+    <cs:effectRef idx="0"/>
+    <cs:fontRef idx="minor">
+      <a:schemeClr val="lt1">
+        <a:lumMod val="85000"/>
+      </a:schemeClr>
+    </cs:fontRef>
+    <cs:defRPr sz="1400" b="1" kern="1200" cap="none" baseline="0"/>
+  </cs:title>
+  <cs:trendline>
+    <cs:lnRef idx="0">
+      <cs:styleClr val="auto"/>
+    </cs:lnRef>
+    <cs:fillRef idx="0"/>
+    <cs:effectRef idx="0"/>
+    <cs:fontRef idx="minor">
+      <a:schemeClr val="lt1"/>
+    </cs:fontRef>
+    <cs:spPr>
+      <a:ln w="25400" cap="rnd">
+        <a:solidFill>
+          <a:schemeClr val="phClr">
+            <a:alpha val="50000"/>
+          </a:schemeClr>
+        </a:solidFill>
+      </a:ln>
+    </cs:spPr>
+  </cs:trendline>
+  <cs:trendlineLabel>
+    <cs:lnRef idx="0"/>
+    <cs:fillRef idx="0"/>
+    <cs:effectRef idx="0"/>
+    <cs:fontRef idx="minor">
+      <a:schemeClr val="lt1">
+        <a:lumMod val="75000"/>
+      </a:schemeClr>
+    </cs:fontRef>
+    <cs:defRPr sz="900" kern="1200"/>
+  </cs:trendlineLabel>
+  <cs:upBar>
+    <cs:lnRef idx="0"/>
+    <cs:fillRef idx="0"/>
+    <cs:effectRef idx="0"/>
+    <cs:fontRef idx="minor">
+      <a:schemeClr val="dk1"/>
+    </cs:fontRef>
+    <cs:spPr>
+      <a:solidFill>
+        <a:schemeClr val="lt1">
+          <a:lumMod val="85000"/>
+        </a:schemeClr>
+      </a:solidFill>
+      <a:ln w="9525">
+        <a:solidFill>
+          <a:schemeClr val="dk1">
+            <a:lumMod val="50000"/>
+          </a:schemeClr>
+        </a:solidFill>
+        <a:round/>
+      </a:ln>
+    </cs:spPr>
+  </cs:upBar>
+  <cs:valueAxis>
+    <cs:lnRef idx="0"/>
+    <cs:fillRef idx="0"/>
+    <cs:effectRef idx="0"/>
+    <cs:fontRef idx="minor">
+      <a:schemeClr val="lt1">
+        <a:lumMod val="75000"/>
+      </a:schemeClr>
+    </cs:fontRef>
+    <cs:defRPr sz="900" kern="1200"/>
+  </cs:valueAxis>
+  <cs:wall>
+    <cs:lnRef idx="0"/>
+    <cs:fillRef idx="0"/>
+    <cs:effectRef idx="0"/>
+    <cs:fontRef idx="minor">
+      <a:schemeClr val="dk1"/>
+    </cs:fontRef>
+  </cs:wall>
+</cs:chartStyle>
+</file>
+
 <file path=word/theme/theme1.xml><?xml version="1.0" encoding="utf-8"?>
 <a:theme xmlns:a="http://schemas.openxmlformats.org/drawingml/2006/main" name="Tema de Office">
   <a:themeElements>

</xml_diff>